<commit_message>
Update project report work in progress rev 4
</commit_message>
<xml_diff>
--- a/VAERS Project Report.docx
+++ b/VAERS Project Report.docx
@@ -1,6 +1,6 @@
 
 <file path=word/document.xml><?xml version="1.0" encoding="utf-8"?>
-<w:document xmlns:wpc="http://schemas.microsoft.com/office/word/2010/wordprocessingCanvas" xmlns:cx="http://schemas.microsoft.com/office/drawing/2014/chartex" xmlns:mc="http://schemas.openxmlformats.org/markup-compatibility/2006" xmlns:o="urn:schemas-microsoft-com:office:office" xmlns:r="http://schemas.openxmlformats.org/officeDocument/2006/relationships" xmlns:m="http://schemas.openxmlformats.org/officeDocument/2006/math" xmlns:v="urn:schemas-microsoft-com:vml" xmlns:wp14="http://schemas.microsoft.com/office/word/2010/wordprocessingDrawing" xmlns:wp="http://schemas.openxmlformats.org/drawingml/2006/wordprocessingDrawing" xmlns:w10="urn:schemas-microsoft-com:office:word" xmlns:w="http://schemas.openxmlformats.org/wordprocessingml/2006/main" xmlns:w14="http://schemas.microsoft.com/office/word/2010/wordml" xmlns:w15="http://schemas.microsoft.com/office/word/2012/wordml" xmlns:w16se="http://schemas.microsoft.com/office/word/2015/wordml/symex" xmlns:wpg="http://schemas.microsoft.com/office/word/2010/wordprocessingGroup" xmlns:wpi="http://schemas.microsoft.com/office/word/2010/wordprocessingInk" xmlns:wne="http://schemas.microsoft.com/office/word/2006/wordml" xmlns:wps="http://schemas.microsoft.com/office/word/2010/wordprocessingShape" mc:Ignorable="w14 w15 w16se wp14">
+<w:document xmlns:wpc="http://schemas.microsoft.com/office/word/2010/wordprocessingCanvas" xmlns:cx="http://schemas.microsoft.com/office/drawing/2014/chartex" xmlns:cx1="http://schemas.microsoft.com/office/drawing/2015/9/8/chartex" xmlns:cx2="http://schemas.microsoft.com/office/drawing/2015/10/21/chartex" xmlns:cx3="http://schemas.microsoft.com/office/drawing/2016/5/9/chartex" xmlns:cx4="http://schemas.microsoft.com/office/drawing/2016/5/10/chartex" xmlns:cx5="http://schemas.microsoft.com/office/drawing/2016/5/11/chartex" xmlns:cx6="http://schemas.microsoft.com/office/drawing/2016/5/12/chartex" xmlns:cx7="http://schemas.microsoft.com/office/drawing/2016/5/13/chartex" xmlns:cx8="http://schemas.microsoft.com/office/drawing/2016/5/14/chartex" xmlns:mc="http://schemas.openxmlformats.org/markup-compatibility/2006" xmlns:aink="http://schemas.microsoft.com/office/drawing/2016/ink" xmlns:am3d="http://schemas.microsoft.com/office/drawing/2017/model3d" xmlns:o="urn:schemas-microsoft-com:office:office" xmlns:r="http://schemas.openxmlformats.org/officeDocument/2006/relationships" xmlns:m="http://schemas.openxmlformats.org/officeDocument/2006/math" xmlns:v="urn:schemas-microsoft-com:vml" xmlns:wp14="http://schemas.microsoft.com/office/word/2010/wordprocessingDrawing" xmlns:wp="http://schemas.openxmlformats.org/drawingml/2006/wordprocessingDrawing" xmlns:w10="urn:schemas-microsoft-com:office:word" xmlns:w="http://schemas.openxmlformats.org/wordprocessingml/2006/main" xmlns:w14="http://schemas.microsoft.com/office/word/2010/wordml" xmlns:w15="http://schemas.microsoft.com/office/word/2012/wordml" xmlns:w16cex="http://schemas.microsoft.com/office/word/2018/wordml/cex" xmlns:w16cid="http://schemas.microsoft.com/office/word/2016/wordml/cid" xmlns:w16="http://schemas.microsoft.com/office/word/2018/wordml" xmlns:w16sdtdh="http://schemas.microsoft.com/office/word/2020/wordml/sdtdatahash" xmlns:w16se="http://schemas.microsoft.com/office/word/2015/wordml/symex" xmlns:wpg="http://schemas.microsoft.com/office/word/2010/wordprocessingGroup" xmlns:wpi="http://schemas.microsoft.com/office/word/2010/wordprocessingInk" xmlns:wne="http://schemas.microsoft.com/office/word/2006/wordml" xmlns:wps="http://schemas.microsoft.com/office/word/2010/wordprocessingShape" mc:Ignorable="w14 w15 w16se w16cid w16 w16cex w16sdtdh wp14">
   <w:body>
     <w:p>
       <w:r>
@@ -334,13 +334,8 @@
                                   <w:pStyle w:val="Subtitle"/>
                                 </w:pPr>
                                 <w:r>
-                                  <w:t xml:space="preserve">Doug </w:t>
+                                  <w:t>Doug Jih</w:t>
                                 </w:r>
-                                <w:proofErr w:type="spellStart"/>
-                                <w:r>
-                                  <w:t>Jih</w:t>
-                                </w:r>
-                                <w:proofErr w:type="spellEnd"/>
                               </w:p>
                               <w:p>
                                 <w:pPr>
@@ -491,7 +486,7 @@
           <w:r>
             <w:fldChar w:fldCharType="separate"/>
           </w:r>
-          <w:hyperlink w:anchor="_Toc90153734" w:history="1">
+          <w:hyperlink w:anchor="_Toc90222726" w:history="1">
             <w:r>
               <w:rPr>
                 <w:rStyle w:val="Hyperlink"/>
@@ -518,7 +513,7 @@
                 <w:noProof/>
                 <w:webHidden/>
               </w:rPr>
-              <w:instrText xml:space="preserve"> PAGEREF _Toc90153734 \h </w:instrText>
+              <w:instrText xml:space="preserve"> PAGEREF _Toc90222726 \h </w:instrText>
             </w:r>
             <w:r>
               <w:rPr>
@@ -560,7 +555,7 @@
               <w:lang w:val="en-US"/>
             </w:rPr>
           </w:pPr>
-          <w:hyperlink w:anchor="_Toc90153735" w:history="1">
+          <w:hyperlink w:anchor="_Toc90222727" w:history="1">
             <w:r>
               <w:rPr>
                 <w:rStyle w:val="Hyperlink"/>
@@ -587,7 +582,7 @@
                 <w:noProof/>
                 <w:webHidden/>
               </w:rPr>
-              <w:instrText xml:space="preserve"> PAGEREF _Toc90153735 \h </w:instrText>
+              <w:instrText xml:space="preserve"> PAGEREF _Toc90222727 \h </w:instrText>
             </w:r>
             <w:r>
               <w:rPr>
@@ -629,7 +624,7 @@
               <w:lang w:val="en-US"/>
             </w:rPr>
           </w:pPr>
-          <w:hyperlink w:anchor="_Toc90153736" w:history="1">
+          <w:hyperlink w:anchor="_Toc90222728" w:history="1">
             <w:r>
               <w:rPr>
                 <w:rStyle w:val="Hyperlink"/>
@@ -656,7 +651,7 @@
                 <w:noProof/>
                 <w:webHidden/>
               </w:rPr>
-              <w:instrText xml:space="preserve"> PAGEREF _Toc90153736 \h </w:instrText>
+              <w:instrText xml:space="preserve"> PAGEREF _Toc90222728 \h </w:instrText>
             </w:r>
             <w:r>
               <w:rPr>
@@ -698,7 +693,7 @@
               <w:lang w:val="en-US"/>
             </w:rPr>
           </w:pPr>
-          <w:hyperlink w:anchor="_Toc90153737" w:history="1">
+          <w:hyperlink w:anchor="_Toc90222729" w:history="1">
             <w:r>
               <w:rPr>
                 <w:rStyle w:val="Hyperlink"/>
@@ -725,7 +720,7 @@
                 <w:noProof/>
                 <w:webHidden/>
               </w:rPr>
-              <w:instrText xml:space="preserve"> PAGEREF _Toc90153737 \h </w:instrText>
+              <w:instrText xml:space="preserve"> PAGEREF _Toc90222729 \h </w:instrText>
             </w:r>
             <w:r>
               <w:rPr>
@@ -763,10 +758,14 @@
               <w:tab w:val="right" w:leader="dot" w:pos="9016"/>
             </w:tabs>
             <w:rPr>
+              <w:rFonts w:asciiTheme="minorHAnsi" w:hAnsiTheme="minorHAnsi"/>
               <w:noProof/>
+              <w:sz w:val="22"/>
+              <w:szCs w:val="22"/>
+              <w:lang w:val="en-US"/>
             </w:rPr>
           </w:pPr>
-          <w:hyperlink w:anchor="_Toc90153738" w:history="1">
+          <w:hyperlink w:anchor="_Toc90222730" w:history="1">
             <w:r>
               <w:rPr>
                 <w:rStyle w:val="Hyperlink"/>
@@ -793,7 +792,7 @@
                 <w:noProof/>
                 <w:webHidden/>
               </w:rPr>
-              <w:instrText xml:space="preserve"> PAGEREF _Toc90153738 \h </w:instrText>
+              <w:instrText xml:space="preserve"> PAGEREF _Toc90222730 \h </w:instrText>
             </w:r>
             <w:r>
               <w:rPr>
@@ -831,10 +830,14 @@
               <w:tab w:val="right" w:leader="dot" w:pos="9016"/>
             </w:tabs>
             <w:rPr>
+              <w:rFonts w:asciiTheme="minorHAnsi" w:hAnsiTheme="minorHAnsi"/>
               <w:noProof/>
+              <w:sz w:val="22"/>
+              <w:szCs w:val="22"/>
+              <w:lang w:val="en-US"/>
             </w:rPr>
           </w:pPr>
-          <w:hyperlink w:anchor="_Toc90153739" w:history="1">
+          <w:hyperlink w:anchor="_Toc90222731" w:history="1">
             <w:r>
               <w:rPr>
                 <w:rStyle w:val="Hyperlink"/>
@@ -861,7 +864,7 @@
                 <w:noProof/>
                 <w:webHidden/>
               </w:rPr>
-              <w:instrText xml:space="preserve"> PAGEREF _Toc90153739 \h </w:instrText>
+              <w:instrText xml:space="preserve"> PAGEREF _Toc90222731 \h </w:instrText>
             </w:r>
             <w:r>
               <w:rPr>
@@ -903,7 +906,7 @@
               <w:lang w:val="en-US"/>
             </w:rPr>
           </w:pPr>
-          <w:hyperlink w:anchor="_Toc90153740" w:history="1">
+          <w:hyperlink w:anchor="_Toc90222732" w:history="1">
             <w:r>
               <w:rPr>
                 <w:rStyle w:val="Hyperlink"/>
@@ -930,7 +933,7 @@
                 <w:noProof/>
                 <w:webHidden/>
               </w:rPr>
-              <w:instrText xml:space="preserve"> PAGEREF _Toc90153740 \h </w:instrText>
+              <w:instrText xml:space="preserve"> PAGEREF _Toc90222732 \h </w:instrText>
             </w:r>
             <w:r>
               <w:rPr>
@@ -968,10 +971,14 @@
               <w:tab w:val="right" w:leader="dot" w:pos="9016"/>
             </w:tabs>
             <w:rPr>
+              <w:rFonts w:asciiTheme="minorHAnsi" w:hAnsiTheme="minorHAnsi"/>
               <w:noProof/>
+              <w:sz w:val="22"/>
+              <w:szCs w:val="22"/>
+              <w:lang w:val="en-US"/>
             </w:rPr>
           </w:pPr>
-          <w:hyperlink w:anchor="_Toc90153741" w:history="1">
+          <w:hyperlink w:anchor="_Toc90222733" w:history="1">
             <w:r>
               <w:rPr>
                 <w:rStyle w:val="Hyperlink"/>
@@ -998,7 +1005,7 @@
                 <w:noProof/>
                 <w:webHidden/>
               </w:rPr>
-              <w:instrText xml:space="preserve"> PAGEREF _Toc90153741 \h </w:instrText>
+              <w:instrText xml:space="preserve"> PAGEREF _Toc90222733 \h </w:instrText>
             </w:r>
             <w:r>
               <w:rPr>
@@ -1036,10 +1043,14 @@
               <w:tab w:val="right" w:leader="dot" w:pos="9016"/>
             </w:tabs>
             <w:rPr>
+              <w:rFonts w:asciiTheme="minorHAnsi" w:hAnsiTheme="minorHAnsi"/>
               <w:noProof/>
+              <w:sz w:val="22"/>
+              <w:szCs w:val="22"/>
+              <w:lang w:val="en-US"/>
             </w:rPr>
           </w:pPr>
-          <w:hyperlink w:anchor="_Toc90153742" w:history="1">
+          <w:hyperlink w:anchor="_Toc90222734" w:history="1">
             <w:r>
               <w:rPr>
                 <w:rStyle w:val="Hyperlink"/>
@@ -1066,7 +1077,7 @@
                 <w:noProof/>
                 <w:webHidden/>
               </w:rPr>
-              <w:instrText xml:space="preserve"> PAGEREF _Toc90153742 \h </w:instrText>
+              <w:instrText xml:space="preserve"> PAGEREF _Toc90222734 \h </w:instrText>
             </w:r>
             <w:r>
               <w:rPr>
@@ -1108,7 +1119,7 @@
               <w:lang w:val="en-US"/>
             </w:rPr>
           </w:pPr>
-          <w:hyperlink w:anchor="_Toc90153743" w:history="1">
+          <w:hyperlink w:anchor="_Toc90222735" w:history="1">
             <w:r>
               <w:rPr>
                 <w:rStyle w:val="Hyperlink"/>
@@ -1135,7 +1146,7 @@
                 <w:noProof/>
                 <w:webHidden/>
               </w:rPr>
-              <w:instrText xml:space="preserve"> PAGEREF _Toc90153743 \h </w:instrText>
+              <w:instrText xml:space="preserve"> PAGEREF _Toc90222735 \h </w:instrText>
             </w:r>
             <w:r>
               <w:rPr>
@@ -1177,7 +1188,7 @@
               <w:lang w:val="en-US"/>
             </w:rPr>
           </w:pPr>
-          <w:hyperlink w:anchor="_Toc90153744" w:history="1">
+          <w:hyperlink w:anchor="_Toc90222736" w:history="1">
             <w:r>
               <w:rPr>
                 <w:rStyle w:val="Hyperlink"/>
@@ -1204,7 +1215,7 @@
                 <w:noProof/>
                 <w:webHidden/>
               </w:rPr>
-              <w:instrText xml:space="preserve"> PAGEREF _Toc90153744 \h </w:instrText>
+              <w:instrText xml:space="preserve"> PAGEREF _Toc90222736 \h </w:instrText>
             </w:r>
             <w:r>
               <w:rPr>
@@ -1242,10 +1253,14 @@
               <w:tab w:val="right" w:leader="dot" w:pos="9016"/>
             </w:tabs>
             <w:rPr>
+              <w:rFonts w:asciiTheme="minorHAnsi" w:hAnsiTheme="minorHAnsi"/>
               <w:noProof/>
+              <w:sz w:val="22"/>
+              <w:szCs w:val="22"/>
+              <w:lang w:val="en-US"/>
             </w:rPr>
           </w:pPr>
-          <w:hyperlink w:anchor="_Toc90153745" w:history="1">
+          <w:hyperlink w:anchor="_Toc90222737" w:history="1">
             <w:r>
               <w:rPr>
                 <w:rStyle w:val="Hyperlink"/>
@@ -1272,7 +1287,7 @@
                 <w:noProof/>
                 <w:webHidden/>
               </w:rPr>
-              <w:instrText xml:space="preserve"> PAGEREF _Toc90153745 \h </w:instrText>
+              <w:instrText xml:space="preserve"> PAGEREF _Toc90222737 \h </w:instrText>
             </w:r>
             <w:r>
               <w:rPr>
@@ -1310,10 +1325,14 @@
               <w:tab w:val="right" w:leader="dot" w:pos="9016"/>
             </w:tabs>
             <w:rPr>
+              <w:rFonts w:asciiTheme="minorHAnsi" w:hAnsiTheme="minorHAnsi"/>
               <w:noProof/>
+              <w:sz w:val="22"/>
+              <w:szCs w:val="22"/>
+              <w:lang w:val="en-US"/>
             </w:rPr>
           </w:pPr>
-          <w:hyperlink w:anchor="_Toc90153746" w:history="1">
+          <w:hyperlink w:anchor="_Toc90222738" w:history="1">
             <w:r>
               <w:rPr>
                 <w:rStyle w:val="Hyperlink"/>
@@ -1340,7 +1359,7 @@
                 <w:noProof/>
                 <w:webHidden/>
               </w:rPr>
-              <w:instrText xml:space="preserve"> PAGEREF _Toc90153746 \h </w:instrText>
+              <w:instrText xml:space="preserve"> PAGEREF _Toc90222738 \h </w:instrText>
             </w:r>
             <w:r>
               <w:rPr>
@@ -1378,10 +1397,14 @@
               <w:tab w:val="right" w:leader="dot" w:pos="9016"/>
             </w:tabs>
             <w:rPr>
+              <w:rFonts w:asciiTheme="minorHAnsi" w:hAnsiTheme="minorHAnsi"/>
               <w:noProof/>
+              <w:sz w:val="22"/>
+              <w:szCs w:val="22"/>
+              <w:lang w:val="en-US"/>
             </w:rPr>
           </w:pPr>
-          <w:hyperlink w:anchor="_Toc90153747" w:history="1">
+          <w:hyperlink w:anchor="_Toc90222739" w:history="1">
             <w:r>
               <w:rPr>
                 <w:rStyle w:val="Hyperlink"/>
@@ -1408,7 +1431,7 @@
                 <w:noProof/>
                 <w:webHidden/>
               </w:rPr>
-              <w:instrText xml:space="preserve"> PAGEREF _Toc90153747 \h </w:instrText>
+              <w:instrText xml:space="preserve"> PAGEREF _Toc90222739 \h </w:instrText>
             </w:r>
             <w:r>
               <w:rPr>
@@ -1476,7 +1499,7 @@
         <w:pStyle w:val="Heading1"/>
       </w:pPr>
       <w:bookmarkStart w:id="0" w:name="_Toc90139877"/>
-      <w:bookmarkStart w:id="1" w:name="_Toc90153734"/>
+      <w:bookmarkStart w:id="1" w:name="_Toc90222726"/>
       <w:r>
         <w:lastRenderedPageBreak/>
         <w:t>Abstract</w:t>
@@ -1575,21 +1598,7 @@
         <w:rPr>
           <w:lang w:val="en-US"/>
         </w:rPr>
-        <w:t xml:space="preserve">extraction of frequent </w:t>
-      </w:r>
-      <w:proofErr w:type="spellStart"/>
-      <w:r>
-        <w:rPr>
-          <w:lang w:val="en-US"/>
-        </w:rPr>
-        <w:t>itemsets</w:t>
-      </w:r>
-      <w:proofErr w:type="spellEnd"/>
-      <w:r>
-        <w:rPr>
-          <w:lang w:val="en-US"/>
-        </w:rPr>
-        <w:t xml:space="preserve"> and association rules</w:t>
+        <w:t>extraction of frequent itemsets and association rules</w:t>
       </w:r>
       <w:r>
         <w:rPr>
@@ -1700,7 +1709,7 @@
         <w:pStyle w:val="Heading1"/>
       </w:pPr>
       <w:bookmarkStart w:id="2" w:name="_Toc90139878"/>
-      <w:bookmarkStart w:id="3" w:name="_Toc90153735"/>
+      <w:bookmarkStart w:id="3" w:name="_Toc90222727"/>
       <w:r>
         <w:lastRenderedPageBreak/>
         <w:t>Motivation</w:t>
@@ -2075,15 +2084,7 @@
         </w:numPr>
       </w:pPr>
       <w:r>
-        <w:t xml:space="preserve">Which big data algorithm techniques could we apply to extract interesting patterns and information? We ended up experimenting with algorithms involving market basket, frequent </w:t>
-      </w:r>
-      <w:proofErr w:type="spellStart"/>
-      <w:r>
-        <w:t>itemsets</w:t>
-      </w:r>
-      <w:proofErr w:type="spellEnd"/>
-      <w:r>
-        <w:t xml:space="preserve"> </w:t>
+        <w:t xml:space="preserve">Which big data algorithm techniques could we apply to extract interesting patterns and information? We ended up experimenting with algorithms involving market basket, frequent itemsets </w:t>
       </w:r>
       <w:r>
         <w:t>(</w:t>
@@ -2111,7 +2112,7 @@
         <w:pStyle w:val="Heading1"/>
       </w:pPr>
       <w:bookmarkStart w:id="4" w:name="_Toc90139879"/>
-      <w:bookmarkStart w:id="5" w:name="_Toc90153736"/>
+      <w:bookmarkStart w:id="5" w:name="_Toc90222728"/>
       <w:r>
         <w:lastRenderedPageBreak/>
         <w:t>Data Description</w:t>
@@ -2322,7 +2323,7 @@
               </wp:anchor>
             </w:drawing>
           </mc:Choice>
-          <mc:Fallback xmlns:cx1="http://schemas.microsoft.com/office/drawing/2015/9/8/chartex" xmlns:cx2="http://schemas.microsoft.com/office/drawing/2015/10/21/chartex" xmlns:cx3="http://schemas.microsoft.com/office/drawing/2016/5/9/chartex" xmlns:cx4="http://schemas.microsoft.com/office/drawing/2016/5/10/chartex" xmlns:cx5="http://schemas.microsoft.com/office/drawing/2016/5/11/chartex" xmlns:cx6="http://schemas.microsoft.com/office/drawing/2016/5/12/chartex" xmlns:cx7="http://schemas.microsoft.com/office/drawing/2016/5/13/chartex" xmlns:cx8="http://schemas.microsoft.com/office/drawing/2016/5/14/chartex" xmlns:aink="http://schemas.microsoft.com/office/drawing/2016/ink" xmlns:am3d="http://schemas.microsoft.com/office/drawing/2017/model3d" xmlns:w16cex="http://schemas.microsoft.com/office/word/2018/wordml/cex" xmlns:w16cid="http://schemas.microsoft.com/office/word/2016/wordml/cid" xmlns:w16="http://schemas.microsoft.com/office/word/2018/wordml" xmlns:w16sdtdh="http://schemas.microsoft.com/office/word/2020/wordml/sdtdatahash">
+          <mc:Fallback>
             <w:pict>
               <v:group w14:anchorId="7AA38FF0" id="Group 9" o:spid="_x0000_s1026" style="position:absolute;margin-left:-18pt;margin-top:153pt;width:261.75pt;height:406.5pt;z-index:-251645952;mso-position-horizontal-relative:margin;mso-width-relative:margin;mso-height-relative:margin" coordorigin="79" coordsize="35310,58119" o:gfxdata="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">
                 <v:shapetype id="_x0000_t75" coordsize="21600,21600" o:spt="75" o:preferrelative="t" path="m@4@5l@4@11@9@11@9@5xe" filled="f" stroked="f">
@@ -2381,15 +2382,7 @@
         <w:t xml:space="preserve"> </w:t>
       </w:r>
       <w:r>
-        <w:t xml:space="preserve">file provides symptoms coded according to the </w:t>
-      </w:r>
-      <w:proofErr w:type="spellStart"/>
-      <w:r>
-        <w:t>MedDRA</w:t>
-      </w:r>
-      <w:proofErr w:type="spellEnd"/>
-      <w:r>
-        <w:t xml:space="preserve"> (Medical Dictionary for Regulatory Activities) dictionary. These three tables are correlated by the "VAERS_ID" column as the primary/foreign key. The merged data from contains 993,374 records with 51 columns each.</w:t>
+        <w:t>file provides symptoms coded according to the MedDRA (Medical Dictionary for Regulatory Activities) dictionary. These three tables are correlated by the "VAERS_ID" column as the primary/foreign key. The merged data from contains 993,374 records with 51 columns each.</w:t>
       </w:r>
     </w:p>
     <w:p>
@@ -2497,7 +2490,7 @@
         <w:pStyle w:val="Heading1"/>
       </w:pPr>
       <w:bookmarkStart w:id="6" w:name="_Toc90139880"/>
-      <w:bookmarkStart w:id="7" w:name="_Toc90153737"/>
+      <w:bookmarkStart w:id="7" w:name="_Toc90222729"/>
       <w:r>
         <w:lastRenderedPageBreak/>
         <w:t xml:space="preserve">Data </w:t>
@@ -2512,577 +2505,104 @@
       <w:bookmarkEnd w:id="7"/>
     </w:p>
     <w:p>
-      <w:pPr>
-        <w:pStyle w:val="Heading2"/>
-        <w:rPr>
-          <w:ins w:id="8" w:author="Admin" w:date="2021-12-12T21:36:00Z"/>
-        </w:rPr>
-      </w:pPr>
-      <w:bookmarkStart w:id="9" w:name="_Toc90153738"/>
-      <w:r>
-        <w:t>Exploratory Data Analysis</w:t>
-      </w:r>
-      <w:bookmarkEnd w:id="9"/>
+      <w:r>
+        <w:t xml:space="preserve">In general, we </w:t>
+      </w:r>
+      <w:r>
+        <w:t>performed</w:t>
+      </w:r>
+      <w:r>
+        <w:t xml:space="preserve"> some data pre-processing involving:</w:t>
+      </w:r>
     </w:p>
     <w:p>
       <w:pPr>
-        <w:rPr>
-          <w:ins w:id="10" w:author="Admin" w:date="2021-12-12T21:40:00Z"/>
-          <w:lang w:val="en-US" w:eastAsia="en-IN"/>
-        </w:rPr>
-        <w:pPrChange w:id="11" w:author="Admin" w:date="2021-12-12T21:37:00Z">
-          <w:pPr>
-            <w:numPr>
-              <w:numId w:val="28"/>
-            </w:numPr>
-            <w:tabs>
-              <w:tab w:val="num" w:pos="720"/>
-            </w:tabs>
-            <w:ind w:left="720" w:hanging="360"/>
-          </w:pPr>
-        </w:pPrChange>
-      </w:pPr>
-      <w:ins w:id="12" w:author="Admin" w:date="2021-12-12T21:36:00Z">
-        <w:r>
-          <w:rPr>
-            <w:lang w:val="en-US" w:eastAsia="en-IN"/>
-          </w:rPr>
-          <w:t>EDA involves generating summary statistics for numerical data in the da</w:t>
-        </w:r>
-        <w:r>
-          <w:rPr>
-            <w:lang w:val="en-US" w:eastAsia="en-IN"/>
-          </w:rPr>
-          <w:t>taset and creating various graphical representations to understand the data better. </w:t>
-        </w:r>
-      </w:ins>
-      <w:ins w:id="13" w:author="Admin" w:date="2021-12-12T21:39:00Z">
-        <w:r>
-          <w:rPr>
-            <w:lang w:eastAsia="en-IN"/>
-          </w:rPr>
-          <w:t xml:space="preserve">And </w:t>
-        </w:r>
-        <w:r>
-          <w:rPr>
-            <w:lang w:eastAsia="en-IN"/>
-          </w:rPr>
-          <w:t>data</w:t>
-        </w:r>
-      </w:ins>
-      <w:ins w:id="14" w:author="Admin" w:date="2021-12-12T21:35:00Z">
-        <w:r>
-          <w:rPr>
-            <w:lang w:val="en-US" w:eastAsia="en-IN"/>
-          </w:rPr>
-          <w:t xml:space="preserve"> preprocessing is </w:t>
-        </w:r>
-      </w:ins>
-      <w:ins w:id="15" w:author="Admin" w:date="2021-12-12T21:37:00Z">
-        <w:r>
-          <w:rPr>
-            <w:lang w:val="en-US" w:eastAsia="en-IN"/>
-          </w:rPr>
-          <w:t>the first step of performing EDA, which</w:t>
-        </w:r>
-      </w:ins>
-      <w:ins w:id="16" w:author="Admin" w:date="2021-12-12T21:35:00Z">
-        <w:r>
-          <w:rPr>
-            <w:lang w:val="en-US" w:eastAsia="en-IN"/>
-          </w:rPr>
-          <w:t xml:space="preserve"> transform</w:t>
-        </w:r>
-      </w:ins>
-      <w:ins w:id="17" w:author="Admin" w:date="2021-12-12T21:37:00Z">
-        <w:r>
-          <w:rPr>
-            <w:lang w:val="en-US" w:eastAsia="en-IN"/>
-          </w:rPr>
-          <w:t>s</w:t>
-        </w:r>
-      </w:ins>
-      <w:ins w:id="18" w:author="Admin" w:date="2021-12-12T21:35:00Z">
-        <w:r>
-          <w:rPr>
-            <w:lang w:val="en-US" w:eastAsia="en-IN"/>
-          </w:rPr>
-          <w:t xml:space="preserve"> raw data in</w:t>
-        </w:r>
-      </w:ins>
-      <w:ins w:id="19" w:author="Admin" w:date="2021-12-12T21:37:00Z">
-        <w:r>
-          <w:rPr>
-            <w:lang w:val="en-US" w:eastAsia="en-IN"/>
-          </w:rPr>
-          <w:t>to</w:t>
-        </w:r>
-      </w:ins>
-      <w:ins w:id="20" w:author="Admin" w:date="2021-12-12T21:35:00Z">
-        <w:r>
-          <w:rPr>
-            <w:lang w:val="en-US" w:eastAsia="en-IN"/>
-          </w:rPr>
-          <w:t xml:space="preserve"> </w:t>
-        </w:r>
-      </w:ins>
-      <w:ins w:id="21" w:author="Admin" w:date="2021-12-12T21:39:00Z">
-        <w:r>
-          <w:rPr>
-            <w:lang w:val="en-US" w:eastAsia="en-IN"/>
-          </w:rPr>
-          <w:t>useful information</w:t>
-        </w:r>
-      </w:ins>
-      <w:ins w:id="22" w:author="Admin" w:date="2021-12-12T21:35:00Z">
-        <w:r>
-          <w:rPr>
-            <w:lang w:val="en-US" w:eastAsia="en-IN"/>
-          </w:rPr>
-          <w:t>. </w:t>
-        </w:r>
-      </w:ins>
+        <w:pStyle w:val="ListParagraph"/>
+        <w:numPr>
+          <w:ilvl w:val="0"/>
+          <w:numId w:val="31"/>
+        </w:numPr>
+      </w:pPr>
+      <w:r>
+        <w:t xml:space="preserve">Data Cleaning: </w:t>
+      </w:r>
+      <w:r>
+        <w:t>H</w:t>
+      </w:r>
+      <w:r>
+        <w:t>andle missing data, noisy data etc.</w:t>
+      </w:r>
     </w:p>
     <w:p>
       <w:pPr>
-        <w:rPr>
-          <w:ins w:id="23" w:author="Admin" w:date="2021-12-12T21:50:00Z"/>
-          <w:lang w:val="en-US" w:eastAsia="en-IN"/>
-        </w:rPr>
-        <w:pPrChange w:id="24" w:author="Admin" w:date="2021-12-12T21:37:00Z">
-          <w:pPr>
-            <w:numPr>
-              <w:numId w:val="28"/>
-            </w:numPr>
-            <w:tabs>
-              <w:tab w:val="num" w:pos="720"/>
-            </w:tabs>
-            <w:ind w:left="720" w:hanging="360"/>
-          </w:pPr>
-        </w:pPrChange>
-      </w:pPr>
+        <w:pStyle w:val="ListParagraph"/>
+        <w:numPr>
+          <w:ilvl w:val="0"/>
+          <w:numId w:val="31"/>
+        </w:numPr>
+      </w:pPr>
+      <w:r>
+        <w:t xml:space="preserve">Data Transformation: </w:t>
+      </w:r>
+      <w:r>
+        <w:t>Convert</w:t>
+      </w:r>
+      <w:r>
+        <w:t xml:space="preserve"> the data </w:t>
+      </w:r>
+      <w:r>
+        <w:t>to</w:t>
+      </w:r>
+      <w:r>
+        <w:t xml:space="preserve"> appropriate forms for </w:t>
+      </w:r>
+      <w:r>
+        <w:t>later algorithms</w:t>
+      </w:r>
     </w:p>
     <w:p>
       <w:pPr>
-        <w:rPr>
-          <w:ins w:id="25" w:author="Admin" w:date="2021-12-12T21:35:00Z"/>
-          <w:lang w:eastAsia="en-IN"/>
-        </w:rPr>
-        <w:pPrChange w:id="26" w:author="Admin" w:date="2021-12-12T21:37:00Z">
-          <w:pPr>
-            <w:numPr>
-              <w:numId w:val="28"/>
-            </w:numPr>
-            <w:tabs>
-              <w:tab w:val="num" w:pos="720"/>
-            </w:tabs>
-            <w:ind w:left="720" w:hanging="360"/>
-          </w:pPr>
-        </w:pPrChange>
-      </w:pPr>
-      <w:ins w:id="27" w:author="Admin" w:date="2021-12-12T21:35:00Z">
-        <w:r>
-          <w:rPr>
-            <w:lang w:val="en-US" w:eastAsia="en-IN"/>
-          </w:rPr>
-          <w:t>This involves: </w:t>
-        </w:r>
-      </w:ins>
+        <w:pStyle w:val="ListParagraph"/>
+        <w:numPr>
+          <w:ilvl w:val="0"/>
+          <w:numId w:val="31"/>
+        </w:numPr>
+      </w:pPr>
+      <w:r>
+        <w:t xml:space="preserve">Data Reduction: </w:t>
+      </w:r>
+      <w:r>
+        <w:t>Remove data irrelevant to the question</w:t>
+      </w:r>
+      <w:r>
+        <w:t>s</w:t>
+      </w:r>
     </w:p>
     <w:p>
       <w:pPr>
-        <w:jc w:val="left"/>
-        <w:rPr>
-          <w:ins w:id="28" w:author="Admin" w:date="2021-12-12T21:35:00Z"/>
-          <w:lang w:eastAsia="en-IN"/>
-        </w:rPr>
-        <w:pPrChange w:id="29" w:author="Admin" w:date="2021-12-12T21:38:00Z">
-          <w:pPr>
-            <w:numPr>
-              <w:numId w:val="28"/>
-            </w:numPr>
-            <w:tabs>
-              <w:tab w:val="num" w:pos="720"/>
-            </w:tabs>
-            <w:ind w:left="720" w:hanging="360"/>
-          </w:pPr>
-        </w:pPrChange>
-      </w:pPr>
-      <w:ins w:id="30" w:author="Admin" w:date="2021-12-12T21:40:00Z">
-        <w:r>
-          <w:rPr>
-            <w:b/>
-            <w:bCs/>
-            <w:lang w:val="en-US" w:eastAsia="en-IN"/>
-          </w:rPr>
-          <w:t xml:space="preserve">1. </w:t>
-        </w:r>
-      </w:ins>
-      <w:ins w:id="31" w:author="Admin" w:date="2021-12-12T21:35:00Z">
-        <w:r>
-          <w:rPr>
-            <w:b/>
-            <w:bCs/>
-            <w:lang w:val="en-US" w:eastAsia="en-IN"/>
-          </w:rPr>
-          <w:t>Data</w:t>
-        </w:r>
-      </w:ins>
-      <w:ins w:id="32" w:author="Admin" w:date="2021-12-12T21:38:00Z">
-        <w:r>
-          <w:rPr>
-            <w:b/>
-            <w:bCs/>
-            <w:lang w:val="en-US" w:eastAsia="en-IN"/>
-          </w:rPr>
-          <w:t xml:space="preserve"> </w:t>
-        </w:r>
-      </w:ins>
-      <w:ins w:id="33" w:author="Admin" w:date="2021-12-12T21:35:00Z">
-        <w:r>
-          <w:rPr>
-            <w:b/>
-            <w:bCs/>
-            <w:lang w:val="en-US" w:eastAsia="en-IN"/>
-          </w:rPr>
-          <w:t>Cleaning:</w:t>
-        </w:r>
-        <w:r>
-          <w:rPr>
-            <w:lang w:val="en-US" w:eastAsia="en-IN"/>
-          </w:rPr>
-          <w:t> </w:t>
-        </w:r>
-        <w:r>
-          <w:rPr>
-            <w:lang w:val="en-US" w:eastAsia="en-IN"/>
-          </w:rPr>
-          <w:br/>
-          <w:t xml:space="preserve">The data can have many irrelevant and missing parts. </w:t>
-        </w:r>
-      </w:ins>
-      <w:ins w:id="34" w:author="Admin" w:date="2021-12-12T21:44:00Z">
-        <w:r>
-          <w:rPr>
-            <w:lang w:val="en-US" w:eastAsia="en-IN"/>
-          </w:rPr>
-          <w:t>Data cleaning is used to handle</w:t>
-        </w:r>
-      </w:ins>
-      <w:ins w:id="35" w:author="Admin" w:date="2021-12-12T21:35:00Z">
-        <w:r>
-          <w:rPr>
-            <w:lang w:val="en-US" w:eastAsia="en-IN"/>
-          </w:rPr>
-          <w:t xml:space="preserve"> missing data, noisy data etc. </w:t>
-        </w:r>
-      </w:ins>
+        <w:pStyle w:val="Heading2"/>
+      </w:pPr>
+      <w:bookmarkStart w:id="8" w:name="_Toc90222730"/>
+      <w:r>
+        <w:t>Exploratory Data Analysis</w:t>
+      </w:r>
+      <w:bookmarkEnd w:id="8"/>
     </w:p>
     <w:p>
-      <w:pPr>
-        <w:jc w:val="left"/>
-        <w:rPr>
-          <w:ins w:id="36" w:author="Admin" w:date="2021-12-12T21:35:00Z"/>
-          <w:lang w:eastAsia="en-IN"/>
-        </w:rPr>
-        <w:pPrChange w:id="37" w:author="Admin" w:date="2021-12-12T21:39:00Z">
-          <w:pPr>
-            <w:numPr>
-              <w:numId w:val="28"/>
-            </w:numPr>
-            <w:tabs>
-              <w:tab w:val="num" w:pos="720"/>
-            </w:tabs>
-            <w:ind w:left="720" w:hanging="360"/>
-          </w:pPr>
-        </w:pPrChange>
-      </w:pPr>
-      <w:ins w:id="38" w:author="Admin" w:date="2021-12-12T21:40:00Z">
-        <w:r>
-          <w:rPr>
-            <w:b/>
-            <w:bCs/>
-            <w:lang w:val="en-US" w:eastAsia="en-IN"/>
-          </w:rPr>
-          <w:t xml:space="preserve">2. </w:t>
-        </w:r>
-      </w:ins>
-      <w:ins w:id="39" w:author="Admin" w:date="2021-12-12T21:35:00Z">
-        <w:r>
-          <w:rPr>
-            <w:b/>
-            <w:bCs/>
-            <w:lang w:val="en-US" w:eastAsia="en-IN"/>
-          </w:rPr>
-          <w:t>Data</w:t>
-        </w:r>
-      </w:ins>
-      <w:ins w:id="40" w:author="Admin" w:date="2021-12-12T21:39:00Z">
-        <w:r>
-          <w:rPr>
-            <w:b/>
-            <w:bCs/>
-            <w:lang w:val="en-US" w:eastAsia="en-IN"/>
-          </w:rPr>
-          <w:t xml:space="preserve"> </w:t>
-        </w:r>
-      </w:ins>
-      <w:ins w:id="41" w:author="Admin" w:date="2021-12-12T21:35:00Z">
-        <w:r>
-          <w:rPr>
-            <w:b/>
-            <w:bCs/>
-            <w:lang w:val="en-US" w:eastAsia="en-IN"/>
-          </w:rPr>
-          <w:t>Transformation: </w:t>
-        </w:r>
-        <w:r>
-          <w:rPr>
-            <w:lang w:val="en-US" w:eastAsia="en-IN"/>
-          </w:rPr>
-          <w:br/>
-          <w:t>This step is taken in order to transf</w:t>
-        </w:r>
-        <w:r>
-          <w:rPr>
-            <w:lang w:val="en-US" w:eastAsia="en-IN"/>
-          </w:rPr>
-          <w:t xml:space="preserve">orm the data in appropriate forms suitable for mining process. </w:t>
-        </w:r>
-      </w:ins>
+      <w:r>
+        <w:rPr>
+          <w:lang w:val="en-US" w:eastAsia="en-IN"/>
+        </w:rPr>
+        <w:t>EDA involves generating summary statistics for numerical data in the dataset and creating various graphical representations to understand the data better.</w:t>
+      </w:r>
     </w:p>
     <w:p>
-      <w:pPr>
-        <w:jc w:val="left"/>
-        <w:rPr>
-          <w:ins w:id="42" w:author="Admin" w:date="2021-12-12T21:45:00Z"/>
-          <w:lang w:eastAsia="en-IN"/>
-          <w:rPrChange w:id="43" w:author="Admin" w:date="2021-12-12T21:49:00Z">
-            <w:rPr>
-              <w:ins w:id="44" w:author="Admin" w:date="2021-12-12T21:45:00Z"/>
-              <w:lang w:val="en-US" w:eastAsia="en-IN"/>
-            </w:rPr>
-          </w:rPrChange>
-        </w:rPr>
-        <w:pPrChange w:id="45" w:author="Admin" w:date="2021-12-12T21:49:00Z">
-          <w:pPr>
-            <w:numPr>
-              <w:numId w:val="28"/>
-            </w:numPr>
-            <w:tabs>
-              <w:tab w:val="num" w:pos="720"/>
-            </w:tabs>
-            <w:ind w:left="720" w:hanging="360"/>
-          </w:pPr>
-        </w:pPrChange>
-      </w:pPr>
-      <w:ins w:id="46" w:author="Admin" w:date="2021-12-12T21:40:00Z">
-        <w:r>
-          <w:rPr>
-            <w:b/>
-            <w:bCs/>
-            <w:lang w:val="en-US" w:eastAsia="en-IN"/>
-          </w:rPr>
-          <w:t xml:space="preserve">3. </w:t>
-        </w:r>
-      </w:ins>
-      <w:ins w:id="47" w:author="Admin" w:date="2021-12-12T21:35:00Z">
-        <w:r>
-          <w:rPr>
-            <w:b/>
-            <w:bCs/>
-            <w:lang w:val="en-US" w:eastAsia="en-IN"/>
-          </w:rPr>
-          <w:t>Data</w:t>
-        </w:r>
-      </w:ins>
-      <w:ins w:id="48" w:author="Admin" w:date="2021-12-12T21:39:00Z">
-        <w:r>
-          <w:rPr>
-            <w:b/>
-            <w:bCs/>
-            <w:lang w:val="en-US" w:eastAsia="en-IN"/>
-          </w:rPr>
-          <w:t xml:space="preserve"> </w:t>
-        </w:r>
-      </w:ins>
-      <w:ins w:id="49" w:author="Admin" w:date="2021-12-12T21:35:00Z">
-        <w:r>
-          <w:rPr>
-            <w:b/>
-            <w:bCs/>
-            <w:lang w:val="en-US" w:eastAsia="en-IN"/>
-          </w:rPr>
-          <w:t>Reduction: </w:t>
-        </w:r>
-        <w:r>
-          <w:rPr>
-            <w:lang w:val="en-US" w:eastAsia="en-IN"/>
-          </w:rPr>
-          <w:br/>
-        </w:r>
-        <w:r>
-          <w:rPr>
-            <w:lang w:eastAsia="en-IN"/>
-            <w:rPrChange w:id="50" w:author="Admin" w:date="2021-12-12T21:49:00Z">
-              <w:rPr>
-                <w:lang w:val="en-US" w:eastAsia="en-IN"/>
-              </w:rPr>
-            </w:rPrChange>
-          </w:rPr>
-          <w:t>While working with huge volume of data, analysis became harder</w:t>
-        </w:r>
-        <w:r>
-          <w:rPr>
-            <w:lang w:eastAsia="en-IN"/>
-            <w:rPrChange w:id="51" w:author="Admin" w:date="2021-12-12T21:49:00Z">
-              <w:rPr>
-                <w:lang w:val="en-US" w:eastAsia="en-IN"/>
-              </w:rPr>
-            </w:rPrChange>
-          </w:rPr>
-          <w:t>.</w:t>
-        </w:r>
-        <w:r>
-          <w:rPr>
-            <w:lang w:eastAsia="en-IN"/>
-            <w:rPrChange w:id="52" w:author="Admin" w:date="2021-12-12T21:49:00Z">
-              <w:rPr>
-                <w:lang w:val="en-US" w:eastAsia="en-IN"/>
-              </w:rPr>
-            </w:rPrChange>
-          </w:rPr>
-          <w:t xml:space="preserve"> </w:t>
-        </w:r>
-      </w:ins>
-      <w:ins w:id="53" w:author="Admin" w:date="2021-12-12T21:43:00Z">
-        <w:r>
-          <w:rPr>
-            <w:lang w:eastAsia="en-IN"/>
-            <w:rPrChange w:id="54" w:author="Admin" w:date="2021-12-12T21:49:00Z">
-              <w:rPr>
-                <w:lang w:val="en-US" w:eastAsia="en-IN"/>
-              </w:rPr>
-            </w:rPrChange>
-          </w:rPr>
-          <w:t>Data Reduction</w:t>
-        </w:r>
-      </w:ins>
-      <w:ins w:id="55" w:author="Admin" w:date="2021-12-12T21:35:00Z">
-        <w:r>
-          <w:rPr>
-            <w:lang w:eastAsia="en-IN"/>
-            <w:rPrChange w:id="56" w:author="Admin" w:date="2021-12-12T21:49:00Z">
-              <w:rPr>
-                <w:lang w:val="en-US" w:eastAsia="en-IN"/>
-              </w:rPr>
-            </w:rPrChange>
-          </w:rPr>
-          <w:t xml:space="preserve"> aims to increase the storage efficiency and reduce data storage and </w:t>
-        </w:r>
-        <w:r>
-          <w:rPr>
-            <w:lang w:eastAsia="en-IN"/>
-            <w:rPrChange w:id="57" w:author="Admin" w:date="2021-12-12T21:49:00Z">
-              <w:rPr>
-                <w:lang w:val="en-US" w:eastAsia="en-IN"/>
-              </w:rPr>
-            </w:rPrChange>
-          </w:rPr>
-          <w:t>analysis costs. </w:t>
-        </w:r>
-        <w:r>
-          <w:rPr>
-            <w:lang w:eastAsia="en-IN"/>
-            <w:rPrChange w:id="58" w:author="Admin" w:date="2021-12-12T21:49:00Z">
-              <w:rPr>
-                <w:lang w:val="en-US" w:eastAsia="en-IN"/>
-              </w:rPr>
-            </w:rPrChange>
-          </w:rPr>
-          <w:t xml:space="preserve">  </w:t>
-        </w:r>
-      </w:ins>
-    </w:p>
-    <w:p>
-      <w:pPr>
-        <w:rPr>
-          <w:ins w:id="59" w:author="Admin" w:date="2021-12-12T21:50:00Z"/>
-          <w:lang w:eastAsia="en-IN"/>
-        </w:rPr>
-        <w:pPrChange w:id="60" w:author="Admin" w:date="2021-12-12T21:49:00Z">
-          <w:pPr>
-            <w:pStyle w:val="Heading2"/>
-          </w:pPr>
-        </w:pPrChange>
-      </w:pPr>
-    </w:p>
-    <w:p>
-      <w:pPr>
-        <w:rPr>
-          <w:lang w:eastAsia="en-IN"/>
-          <w:rPrChange w:id="61" w:author="Admin" w:date="2021-12-12T21:35:00Z">
-            <w:rPr/>
-          </w:rPrChange>
-        </w:rPr>
-        <w:pPrChange w:id="62" w:author="Admin" w:date="2021-12-12T21:49:00Z">
-          <w:pPr>
-            <w:pStyle w:val="Heading2"/>
-          </w:pPr>
-        </w:pPrChange>
-      </w:pPr>
-      <w:ins w:id="63" w:author="Admin" w:date="2021-12-12T21:45:00Z">
-        <w:r>
-          <w:rPr>
-            <w:lang w:eastAsia="en-IN"/>
-            <w:rPrChange w:id="64" w:author="Admin" w:date="2021-12-12T21:49:00Z">
-              <w:rPr>
-                <w:lang w:val="en-US"/>
-              </w:rPr>
-            </w:rPrChange>
-          </w:rPr>
-          <w:t xml:space="preserve">For performing </w:t>
-        </w:r>
-      </w:ins>
-      <w:ins w:id="65" w:author="Admin" w:date="2021-12-12T21:46:00Z">
-        <w:r>
-          <w:rPr>
-            <w:lang w:eastAsia="en-IN"/>
-            <w:rPrChange w:id="66" w:author="Admin" w:date="2021-12-12T21:49:00Z">
-              <w:rPr>
-                <w:lang w:val="en-US"/>
-              </w:rPr>
-            </w:rPrChange>
-          </w:rPr>
-          <w:t xml:space="preserve">EDA in our project, we performed data cleaning where we have dropped the columns that do not contribute much to the desired results. </w:t>
-        </w:r>
-      </w:ins>
-      <w:ins w:id="67" w:author="Admin" w:date="2021-12-12T21:48:00Z">
-        <w:r>
-          <w:rPr>
-            <w:lang w:eastAsia="en-IN"/>
-            <w:rPrChange w:id="68" w:author="Admin" w:date="2021-12-12T21:49:00Z">
-              <w:rPr>
-                <w:lang w:val="en-US"/>
-              </w:rPr>
-            </w:rPrChange>
-          </w:rPr>
-          <w:t>After cleaning all the three tables, we joined the data files using an inner join.</w:t>
-        </w:r>
-      </w:ins>
-      <w:ins w:id="69" w:author="Admin" w:date="2021-12-12T21:46:00Z">
-        <w:r>
-          <w:rPr>
-            <w:lang w:eastAsia="en-IN"/>
-            <w:rPrChange w:id="70" w:author="Admin" w:date="2021-12-12T21:49:00Z">
-              <w:rPr>
-                <w:lang w:val="en-US"/>
-              </w:rPr>
-            </w:rPrChange>
-          </w:rPr>
-          <w:t xml:space="preserve"> </w:t>
-        </w:r>
-      </w:ins>
+      <w:r>
+        <w:rPr>
+          <w:lang w:eastAsia="en-IN"/>
+        </w:rPr>
+        <w:t xml:space="preserve">For performing EDA in our project, we performed data cleaning where we have dropped the columns that do not contribute much to the desired results. After cleaning all the three tables, we joined the data files using an inner join. </w:t>
+      </w:r>
     </w:p>
     <w:p>
       <w:pPr>
@@ -3173,16 +2693,8 @@
         <w:rPr>
           <w:lang w:eastAsia="en-IN"/>
         </w:rPr>
-        <w:t xml:space="preserve">to </w:t>
-      </w:r>
-      <w:proofErr w:type="spellStart"/>
-      <w:r>
-        <w:rPr>
-          <w:lang w:eastAsia="en-IN"/>
-        </w:rPr>
-        <w:t>loa</w:t>
-      </w:r>
-      <w:proofErr w:type="spellEnd"/>
+        <w:t>to loa</w:t>
+      </w:r>
       <w:r>
         <w:rPr>
           <w:lang w:eastAsia="en-IN"/>
@@ -3253,7 +2765,6 @@
     <w:p>
       <w:pPr>
         <w:rPr>
-          <w:ins w:id="71" w:author="Admin" w:date="2021-12-12T21:50:00Z"/>
           <w:lang w:eastAsia="en-IN"/>
         </w:rPr>
       </w:pPr>
@@ -3330,16 +2841,8 @@
         <w:rPr>
           <w:lang w:eastAsia="en-IN"/>
         </w:rPr>
-        <w:t xml:space="preserve">and </w:t>
-      </w:r>
-      <w:proofErr w:type="spellStart"/>
-      <w:r>
-        <w:rPr>
-          <w:lang w:eastAsia="en-IN"/>
-        </w:rPr>
-        <w:t>Matplotlib</w:t>
-      </w:r>
-      <w:proofErr w:type="spellEnd"/>
+        <w:t>and Matplotlib</w:t>
+      </w:r>
       <w:r>
         <w:rPr>
           <w:lang w:eastAsia="en-IN"/>
@@ -3446,47 +2949,13 @@
     </w:p>
     <w:p>
       <w:pPr>
-        <w:spacing w:line="264" w:lineRule="auto"/>
-        <w:jc w:val="left"/>
-        <w:rPr>
-          <w:ins w:id="72" w:author="Admin" w:date="2021-12-12T21:50:00Z"/>
-          <w:lang w:eastAsia="en-IN"/>
-        </w:rPr>
-      </w:pPr>
-      <w:ins w:id="73" w:author="Admin" w:date="2021-12-12T21:50:00Z">
-        <w:r>
-          <w:rPr>
-            <w:lang w:eastAsia="en-IN"/>
-          </w:rPr>
-          <w:br w:type="page"/>
-        </w:r>
-      </w:ins>
-    </w:p>
-    <w:p>
-      <w:pPr>
-        <w:rPr>
-          <w:del w:id="74" w:author="Admin" w:date="2021-12-12T21:50:00Z"/>
-          <w:lang w:eastAsia="en-IN"/>
-        </w:rPr>
-      </w:pPr>
-    </w:p>
-    <w:p>
-      <w:pPr>
         <w:pStyle w:val="Heading2"/>
       </w:pPr>
-      <w:bookmarkStart w:id="75" w:name="_Toc90153739"/>
-      <w:r>
-        <w:t xml:space="preserve">Frequent </w:t>
-      </w:r>
-      <w:proofErr w:type="spellStart"/>
-      <w:r>
-        <w:t>Itemsets</w:t>
-      </w:r>
-      <w:proofErr w:type="spellEnd"/>
-      <w:r>
-        <w:t xml:space="preserve"> &amp; Association Rules</w:t>
-      </w:r>
-      <w:bookmarkEnd w:id="75"/>
+      <w:bookmarkStart w:id="9" w:name="_Toc90222731"/>
+      <w:r>
+        <w:t>Frequent Itemsets &amp; Association Rules</w:t>
+      </w:r>
+      <w:bookmarkEnd w:id="9"/>
     </w:p>
     <w:p>
       <w:pPr>
@@ -3553,21 +3022,7 @@
         <w:rPr>
           <w:lang w:eastAsia="en-IN"/>
         </w:rPr>
-        <w:t xml:space="preserve">for extraction of frequent </w:t>
-      </w:r>
-      <w:proofErr w:type="spellStart"/>
-      <w:r>
-        <w:rPr>
-          <w:lang w:eastAsia="en-IN"/>
-        </w:rPr>
-        <w:t>itemsets</w:t>
-      </w:r>
-      <w:proofErr w:type="spellEnd"/>
-      <w:r>
-        <w:rPr>
-          <w:lang w:eastAsia="en-IN"/>
-        </w:rPr>
-        <w:t xml:space="preserve">. </w:t>
+        <w:t xml:space="preserve">for extraction of frequent itemsets. </w:t>
       </w:r>
       <w:r>
         <w:rPr>
@@ -3636,21 +3091,7 @@
         <w:rPr>
           <w:lang w:eastAsia="en-IN"/>
         </w:rPr>
-        <w:t xml:space="preserve"> that extracts frequent </w:t>
-      </w:r>
-      <w:proofErr w:type="spellStart"/>
-      <w:r>
-        <w:rPr>
-          <w:lang w:eastAsia="en-IN"/>
-        </w:rPr>
-        <w:t>itemsets</w:t>
-      </w:r>
-      <w:proofErr w:type="spellEnd"/>
-      <w:r>
-        <w:rPr>
-          <w:lang w:eastAsia="en-IN"/>
-        </w:rPr>
-        <w:t xml:space="preserve"> from “baskets” of items</w:t>
+        <w:t xml:space="preserve"> that extracts frequent itemsets from “baskets” of items</w:t>
       </w:r>
       <w:r>
         <w:rPr>
@@ -3676,41 +3117,13 @@
         <w:rPr>
           <w:lang w:eastAsia="en-IN"/>
         </w:rPr>
-        <w:t xml:space="preserve">, but scales much better as the number of </w:t>
-      </w:r>
-      <w:proofErr w:type="spellStart"/>
-      <w:r>
-        <w:rPr>
-          <w:lang w:eastAsia="en-IN"/>
-        </w:rPr>
-        <w:t>itemsets</w:t>
-      </w:r>
-      <w:proofErr w:type="spellEnd"/>
-      <w:r>
-        <w:rPr>
-          <w:lang w:eastAsia="en-IN"/>
-        </w:rPr>
-        <w:t xml:space="preserve"> grows.</w:t>
-      </w:r>
-      <w:r>
-        <w:rPr>
-          <w:lang w:eastAsia="en-IN"/>
-        </w:rPr>
-        <w:t xml:space="preserve"> FP-Growth does this by avoiding the need to generate candidate </w:t>
-      </w:r>
-      <w:proofErr w:type="spellStart"/>
-      <w:r>
-        <w:rPr>
-          <w:lang w:eastAsia="en-IN"/>
-        </w:rPr>
-        <w:t>itemsets</w:t>
-      </w:r>
-      <w:proofErr w:type="spellEnd"/>
-      <w:r>
-        <w:rPr>
-          <w:lang w:eastAsia="en-IN"/>
-        </w:rPr>
-        <w:t xml:space="preserve"> through the construction of a “frequent-pattern tree” </w:t>
+        <w:t>, but scales much better as the number of itemsets grows.</w:t>
+      </w:r>
+      <w:r>
+        <w:rPr>
+          <w:lang w:eastAsia="en-IN"/>
+        </w:rPr>
+        <w:t xml:space="preserve"> FP-Growth does this by avoiding the need to generate candidate itemsets through the construction of a “frequent-pattern tree” </w:t>
       </w:r>
       <w:r>
         <w:rPr>
@@ -3844,175 +3257,92 @@
       <w:pPr>
         <w:pStyle w:val="Heading1"/>
       </w:pPr>
-      <w:bookmarkStart w:id="76" w:name="_Toc90153740"/>
+      <w:bookmarkStart w:id="10" w:name="_Toc90222732"/>
       <w:r>
         <w:lastRenderedPageBreak/>
         <w:t>Significance of Findings</w:t>
       </w:r>
-      <w:bookmarkEnd w:id="76"/>
+      <w:bookmarkEnd w:id="10"/>
     </w:p>
     <w:p>
       <w:pPr>
         <w:pStyle w:val="Heading2"/>
-        <w:rPr>
-          <w:ins w:id="77" w:author="Admin" w:date="2021-12-12T21:51:00Z"/>
-        </w:rPr>
-      </w:pPr>
-      <w:bookmarkStart w:id="78" w:name="_Toc90153741"/>
+      </w:pPr>
+      <w:bookmarkStart w:id="11" w:name="_Toc90222733"/>
       <w:r>
         <w:t>Exploratory Data Analysis</w:t>
       </w:r>
-      <w:bookmarkEnd w:id="78"/>
+      <w:bookmarkEnd w:id="11"/>
     </w:p>
     <w:p>
-      <w:pPr>
-        <w:rPr>
-          <w:lang w:eastAsia="en-IN"/>
-          <w:rPrChange w:id="79" w:author="Admin" w:date="2021-12-12T21:51:00Z">
-            <w:rPr/>
-          </w:rPrChange>
-        </w:rPr>
-        <w:pPrChange w:id="80" w:author="Admin" w:date="2021-12-12T21:51:00Z">
-          <w:pPr>
-            <w:pStyle w:val="Heading2"/>
-          </w:pPr>
-        </w:pPrChange>
-      </w:pPr>
-      <w:ins w:id="81" w:author="Admin" w:date="2021-12-12T21:53:00Z">
-        <w:r>
-          <w:rPr>
-            <w:lang w:val="en-US" w:eastAsia="en-IN"/>
-          </w:rPr>
-          <w:t>The results of our exploratory data analysis showed that</w:t>
-        </w:r>
-      </w:ins>
-      <w:ins w:id="82" w:author="Admin" w:date="2021-12-12T21:52:00Z">
-        <w:r>
-          <w:rPr>
-            <w:lang w:val="en-US" w:eastAsia="en-IN"/>
-          </w:rPr>
-          <w:t xml:space="preserve"> the distribution of manufacturers </w:t>
-        </w:r>
-      </w:ins>
-      <w:ins w:id="83" w:author="Admin" w:date="2021-12-12T21:54:00Z">
-        <w:r>
-          <w:rPr>
-            <w:lang w:val="en-US" w:eastAsia="en-IN"/>
-          </w:rPr>
-          <w:t>was</w:t>
-        </w:r>
-      </w:ins>
-      <w:ins w:id="84" w:author="Admin" w:date="2021-12-12T21:52:00Z">
-        <w:r>
-          <w:rPr>
-            <w:lang w:val="en-US" w:eastAsia="en-IN"/>
-          </w:rPr>
-          <w:t xml:space="preserve"> similar across </w:t>
-        </w:r>
-      </w:ins>
-      <w:ins w:id="85" w:author="Admin" w:date="2021-12-12T21:54:00Z">
-        <w:r>
-          <w:rPr>
-            <w:lang w:val="en-US" w:eastAsia="en-IN"/>
-          </w:rPr>
-          <w:t xml:space="preserve">the </w:t>
-        </w:r>
-      </w:ins>
-      <w:ins w:id="86" w:author="Admin" w:date="2021-12-12T21:52:00Z">
-        <w:r>
-          <w:rPr>
-            <w:lang w:val="en-US" w:eastAsia="en-IN"/>
-          </w:rPr>
-          <w:t xml:space="preserve">states </w:t>
-        </w:r>
-      </w:ins>
-      <w:ins w:id="87" w:author="Admin" w:date="2021-12-12T21:54:00Z">
-        <w:r>
-          <w:rPr>
-            <w:lang w:val="en-US" w:eastAsia="en-IN"/>
-          </w:rPr>
-          <w:t>of US</w:t>
-        </w:r>
-      </w:ins>
-      <w:ins w:id="88" w:author="Admin" w:date="2021-12-12T21:52:00Z">
-        <w:r>
-          <w:rPr>
-            <w:lang w:val="en-US" w:eastAsia="en-IN"/>
-          </w:rPr>
-          <w:t>.</w:t>
-        </w:r>
-      </w:ins>
-      <w:ins w:id="89" w:author="Admin" w:date="2021-12-12T21:54:00Z">
-        <w:r>
-          <w:rPr>
-            <w:lang w:eastAsia="en-IN"/>
-          </w:rPr>
-          <w:t xml:space="preserve"> And</w:t>
-        </w:r>
-      </w:ins>
-      <w:ins w:id="90" w:author="Admin" w:date="2021-12-12T21:52:00Z">
-        <w:r>
-          <w:rPr>
-            <w:lang w:val="en-US" w:eastAsia="en-IN"/>
-          </w:rPr>
-          <w:t xml:space="preserve"> majority of Adverse Events </w:t>
-        </w:r>
-      </w:ins>
-      <w:ins w:id="91" w:author="Admin" w:date="2021-12-12T21:54:00Z">
-        <w:r>
-          <w:rPr>
-            <w:lang w:val="en-US" w:eastAsia="en-IN"/>
-          </w:rPr>
-          <w:t>come</w:t>
-        </w:r>
-      </w:ins>
-      <w:ins w:id="92" w:author="Admin" w:date="2021-12-12T21:52:00Z">
-        <w:r>
-          <w:rPr>
-            <w:lang w:val="en-US" w:eastAsia="en-IN"/>
-          </w:rPr>
-          <w:t xml:space="preserve"> from Pfizer.</w:t>
-        </w:r>
-      </w:ins>
-      <w:ins w:id="93" w:author="Admin" w:date="2021-12-12T21:54:00Z">
-        <w:r>
-          <w:rPr>
-            <w:lang w:val="en-US" w:eastAsia="en-IN"/>
-          </w:rPr>
-          <w:t xml:space="preserve"> </w:t>
-        </w:r>
-      </w:ins>
-      <w:ins w:id="94" w:author="Admin" w:date="2021-12-12T21:55:00Z">
-        <w:r>
-          <w:rPr>
-            <w:lang w:val="en-US" w:eastAsia="en-IN"/>
-          </w:rPr>
-          <w:t xml:space="preserve">There are very limited </w:t>
-        </w:r>
-      </w:ins>
-      <w:ins w:id="95" w:author="Admin" w:date="2021-12-12T21:59:00Z">
-        <w:r>
-          <w:rPr>
-            <w:lang w:val="en-US" w:eastAsia="en-IN"/>
-          </w:rPr>
-          <w:t xml:space="preserve">number of adverse events reported by unknown manufacturers and it could be due to the fact that the cases were not reported via </w:t>
-        </w:r>
-      </w:ins>
-      <w:ins w:id="96" w:author="Admin" w:date="2021-12-12T22:00:00Z">
-        <w:r>
-          <w:rPr>
-            <w:lang w:val="en-US" w:eastAsia="en-IN"/>
-          </w:rPr>
-          <w:t>VAERS.</w:t>
-        </w:r>
-      </w:ins>
+      <w:r>
+        <w:rPr>
+          <w:lang w:val="en-US" w:eastAsia="en-IN"/>
+        </w:rPr>
+        <w:t>The results of our exploratory data analysis showed that</w:t>
+      </w:r>
+      <w:r>
+        <w:rPr>
+          <w:lang w:val="en-US" w:eastAsia="en-IN"/>
+        </w:rPr>
+        <w:t xml:space="preserve"> the distribution of manufacturers </w:t>
+      </w:r>
+      <w:r>
+        <w:rPr>
+          <w:lang w:val="en-US" w:eastAsia="en-IN"/>
+        </w:rPr>
+        <w:t>was</w:t>
+      </w:r>
+      <w:r>
+        <w:rPr>
+          <w:lang w:val="en-US" w:eastAsia="en-IN"/>
+        </w:rPr>
+        <w:t xml:space="preserve"> similar across </w:t>
+      </w:r>
+      <w:r>
+        <w:rPr>
+          <w:lang w:val="en-US" w:eastAsia="en-IN"/>
+        </w:rPr>
+        <w:t xml:space="preserve">the </w:t>
+      </w:r>
+      <w:r>
+        <w:rPr>
+          <w:lang w:val="en-US" w:eastAsia="en-IN"/>
+        </w:rPr>
+        <w:t xml:space="preserve">states </w:t>
+      </w:r>
+      <w:r>
+        <w:rPr>
+          <w:lang w:val="en-US" w:eastAsia="en-IN"/>
+        </w:rPr>
+        <w:t>of US</w:t>
+      </w:r>
+      <w:r>
+        <w:rPr>
+          <w:lang w:val="en-US" w:eastAsia="en-IN"/>
+        </w:rPr>
+        <w:t>.</w:t>
+      </w:r>
+      <w:r>
+        <w:rPr>
+          <w:lang w:eastAsia="en-IN"/>
+        </w:rPr>
+        <w:t xml:space="preserve"> And</w:t>
+      </w:r>
+      <w:r>
+        <w:rPr>
+          <w:lang w:val="en-US" w:eastAsia="en-IN"/>
+        </w:rPr>
+        <w:t xml:space="preserve"> majority of Adverse Events </w:t>
+      </w:r>
+      <w:r>
+        <w:rPr>
+          <w:lang w:val="en-US" w:eastAsia="en-IN"/>
+        </w:rPr>
+        <w:t>come from Pfizer. There are very limited number of adverse events reported by unknown manufacturers and it could be due to the fact that the cases were not reported via VAERS.</w:t>
+      </w:r>
     </w:p>
     <w:p>
-      <w:pPr>
-        <w:rPr>
-          <w:ins w:id="97" w:author="Admin" w:date="2021-12-12T22:04:00Z"/>
-        </w:rPr>
-      </w:pPr>
       <w:r>
         <w:t xml:space="preserve">We found that most common side effects </w:t>
       </w:r>
@@ -4055,71 +3385,19 @@
       <w:r>
         <w:t>.</w:t>
       </w:r>
-      <w:ins w:id="98" w:author="Admin" w:date="2021-12-12T21:51:00Z">
-        <w:r>
-          <w:t xml:space="preserve"> </w:t>
-        </w:r>
-      </w:ins>
-    </w:p>
-    <w:p/>
-    <w:p>
-      <w:pPr>
-        <w:pStyle w:val="Heading2"/>
-      </w:pPr>
-      <w:bookmarkStart w:id="99" w:name="_Toc90153742"/>
-      <w:r>
-        <w:t xml:space="preserve">Frequent </w:t>
-      </w:r>
-      <w:proofErr w:type="spellStart"/>
-      <w:r>
-        <w:t>Itemsets</w:t>
-      </w:r>
-      <w:proofErr w:type="spellEnd"/>
-      <w:r>
-        <w:t xml:space="preserve"> &amp; Association Rules</w:t>
-      </w:r>
-      <w:bookmarkEnd w:id="99"/>
+      <w:r>
+        <w:t xml:space="preserve"> </w:t>
+      </w:r>
     </w:p>
     <w:p>
       <w:pPr>
-        <w:rPr>
-          <w:lang w:eastAsia="en-IN"/>
-        </w:rPr>
-      </w:pPr>
-      <w:r>
-        <w:rPr>
-          <w:lang w:eastAsia="en-IN"/>
-        </w:rPr>
-        <w:t xml:space="preserve">We explored varying levels of support thresholds. We also compared the performances of the </w:t>
-      </w:r>
-      <w:proofErr w:type="spellStart"/>
-      <w:r>
-        <w:rPr>
-          <w:lang w:eastAsia="en-IN"/>
-        </w:rPr>
-        <w:t>Apriori</w:t>
-      </w:r>
-      <w:proofErr w:type="spellEnd"/>
-      <w:r>
-        <w:rPr>
-          <w:lang w:eastAsia="en-IN"/>
-        </w:rPr>
-        <w:t xml:space="preserve"> and FP-Growth implementations and found that the former was faster when the support threshold was sufficient high and the number of </w:t>
-      </w:r>
-      <w:proofErr w:type="spellStart"/>
-      <w:r>
-        <w:rPr>
-          <w:lang w:eastAsia="en-IN"/>
-        </w:rPr>
-        <w:t>itemsets</w:t>
-      </w:r>
-      <w:proofErr w:type="spellEnd"/>
-      <w:r>
-        <w:rPr>
-          <w:lang w:eastAsia="en-IN"/>
-        </w:rPr>
-        <w:t xml:space="preserve"> was sufficiently, but the latter greatly outperformed otherwise with increasing advantage as the support threshold decreases.</w:t>
-      </w:r>
+        <w:pStyle w:val="Heading2"/>
+      </w:pPr>
+      <w:bookmarkStart w:id="12" w:name="_Toc90222734"/>
+      <w:r>
+        <w:t>Frequent Itemsets &amp; Association Rules</w:t>
+      </w:r>
+      <w:bookmarkEnd w:id="12"/>
     </w:p>
     <w:p>
       <w:pPr>
@@ -4131,61 +3409,21 @@
         <w:rPr>
           <w:lang w:eastAsia="en-IN"/>
         </w:rPr>
-        <w:t xml:space="preserve">We explored varying metrics and thresholds in the association rules generation. </w:t>
-      </w:r>
-      <w:r>
-        <w:rPr>
-          <w:lang w:eastAsia="en-IN"/>
-        </w:rPr>
-        <w:t xml:space="preserve">We found that </w:t>
-      </w:r>
-      <w:r>
-        <w:rPr>
-          <w:lang w:eastAsia="en-IN"/>
-        </w:rPr>
-        <w:t xml:space="preserve">sorting by </w:t>
-      </w:r>
-      <w:r>
-        <w:rPr>
-          <w:lang w:eastAsia="en-IN"/>
-        </w:rPr>
-        <w:t xml:space="preserve">the leverage metric tended to produce a different perspective than </w:t>
-      </w:r>
-      <w:r>
-        <w:rPr>
-          <w:lang w:eastAsia="en-IN"/>
-        </w:rPr>
-        <w:t xml:space="preserve">sorting by </w:t>
-      </w:r>
-      <w:r>
-        <w:rPr>
-          <w:lang w:eastAsia="en-IN"/>
-        </w:rPr>
-        <w:t>the</w:t>
-      </w:r>
-      <w:r>
-        <w:rPr>
-          <w:lang w:eastAsia="en-IN"/>
-        </w:rPr>
-        <w:t xml:space="preserve"> other three metrics</w:t>
-      </w:r>
-      <w:r>
-        <w:rPr>
-          <w:lang w:eastAsia="en-IN"/>
-        </w:rPr>
-        <w:t xml:space="preserve"> (confidence, lift, and conviction)</w:t>
-      </w:r>
-      <w:r>
-        <w:rPr>
-          <w:lang w:eastAsia="en-IN"/>
-        </w:rPr>
-        <w:t>.</w:t>
-      </w:r>
-      <w:r>
-        <w:rPr>
-          <w:lang w:eastAsia="en-IN"/>
-        </w:rPr>
-        <w:t xml:space="preserve"> </w:t>
+        <w:t xml:space="preserve">We explored varying levels of support thresholds. We also compared the performances of the </w:t>
+      </w:r>
+      <w:proofErr w:type="spellStart"/>
+      <w:r>
+        <w:rPr>
+          <w:lang w:eastAsia="en-IN"/>
+        </w:rPr>
+        <w:t>Apriori</w:t>
+      </w:r>
+      <w:proofErr w:type="spellEnd"/>
+      <w:r>
+        <w:rPr>
+          <w:lang w:eastAsia="en-IN"/>
+        </w:rPr>
+        <w:t xml:space="preserve"> and FP-Growth implementations and found that the former was faster when the support threshold was sufficient high and the number of itemsets was sufficiently, but the latter greatly outperformed otherwise with increasing advantage as the support threshold decreases.</w:t>
       </w:r>
     </w:p>
     <w:p>
@@ -4198,17 +3436,164 @@
         <w:rPr>
           <w:lang w:eastAsia="en-IN"/>
         </w:rPr>
-        <w:br w:type="page"/>
+        <w:t xml:space="preserve">We explored varying metrics and thresholds in the association rules generation. </w:t>
+      </w:r>
+      <w:r>
+        <w:rPr>
+          <w:lang w:eastAsia="en-IN"/>
+        </w:rPr>
+        <w:t xml:space="preserve">We found that </w:t>
+      </w:r>
+      <w:r>
+        <w:rPr>
+          <w:lang w:eastAsia="en-IN"/>
+        </w:rPr>
+        <w:t xml:space="preserve">sorting by </w:t>
+      </w:r>
+      <w:r>
+        <w:rPr>
+          <w:lang w:eastAsia="en-IN"/>
+        </w:rPr>
+        <w:t xml:space="preserve">the leverage metric tended to produce a different perspective than </w:t>
+      </w:r>
+      <w:r>
+        <w:rPr>
+          <w:lang w:eastAsia="en-IN"/>
+        </w:rPr>
+        <w:t xml:space="preserve">sorting by </w:t>
+      </w:r>
+      <w:r>
+        <w:rPr>
+          <w:lang w:eastAsia="en-IN"/>
+        </w:rPr>
+        <w:t>the</w:t>
+      </w:r>
+      <w:r>
+        <w:rPr>
+          <w:lang w:eastAsia="en-IN"/>
+        </w:rPr>
+        <w:t xml:space="preserve"> other three metrics</w:t>
+      </w:r>
+      <w:r>
+        <w:rPr>
+          <w:lang w:eastAsia="en-IN"/>
+        </w:rPr>
+        <w:t xml:space="preserve"> (confidence, lift, and conviction)</w:t>
+      </w:r>
+      <w:r>
+        <w:rPr>
+          <w:lang w:eastAsia="en-IN"/>
+        </w:rPr>
+        <w:t>.</w:t>
       </w:r>
     </w:p>
     <w:p>
       <w:pPr>
         <w:rPr>
+          <w:lang w:eastAsia="en-IN"/>
+        </w:rPr>
+      </w:pPr>
+      <w:r>
+        <w:rPr>
+          <w:lang w:eastAsia="en-IN"/>
+        </w:rPr>
+        <w:t xml:space="preserve">Examples of association rule results </w:t>
+      </w:r>
+      <w:r>
+        <w:rPr>
+          <w:lang w:eastAsia="en-IN"/>
+        </w:rPr>
+        <w:t>included:</w:t>
+      </w:r>
+    </w:p>
+    <w:p>
+      <w:pPr>
+        <w:pStyle w:val="ListParagraph"/>
+        <w:numPr>
+          <w:ilvl w:val="0"/>
+          <w:numId w:val="33"/>
+        </w:numPr>
+        <w:rPr>
+          <w:lang w:eastAsia="en-IN"/>
+        </w:rPr>
+      </w:pPr>
+      <w:r>
+        <w:rPr>
+          <w:lang w:eastAsia="en-IN"/>
+        </w:rPr>
+        <w:t>(Unknown Sex) -&gt; (Age 79-older): A curious tendency for the most senior patients not to be documented accurately for their sex</w:t>
+      </w:r>
+    </w:p>
+    <w:p>
+      <w:pPr>
+        <w:pStyle w:val="ListParagraph"/>
+        <w:numPr>
+          <w:ilvl w:val="0"/>
+          <w:numId w:val="33"/>
+        </w:numPr>
+        <w:rPr>
+          <w:lang w:eastAsia="en-IN"/>
+        </w:rPr>
+      </w:pPr>
+      <w:r>
+        <w:rPr>
+          <w:lang w:eastAsia="en-IN"/>
+        </w:rPr>
+        <w:t>(COVID19 (COVID19 (MODERNA)), Product administered to patient of inappropriate age) -&gt; (Age 14-18)</w:t>
+      </w:r>
+    </w:p>
+    <w:p>
+      <w:pPr>
+        <w:pStyle w:val="ListParagraph"/>
+        <w:numPr>
+          <w:ilvl w:val="0"/>
+          <w:numId w:val="33"/>
+        </w:numPr>
+        <w:rPr>
+          <w:lang w:eastAsia="en-IN"/>
+        </w:rPr>
+      </w:pPr>
+      <w:r>
+        <w:rPr>
+          <w:lang w:eastAsia="en-IN"/>
+        </w:rPr>
+        <w:t>(Age 79-older, Product storage error) -&gt; (Unknown Sex)</w:t>
+      </w:r>
+      <w:r>
+        <w:rPr>
+          <w:lang w:eastAsia="en-IN"/>
+        </w:rPr>
+        <w:t xml:space="preserve">: </w:t>
+      </w:r>
+      <w:r>
+        <w:rPr>
+          <w:lang w:eastAsia="en-IN"/>
+        </w:rPr>
+        <w:t>Could be a correlation of carelessness and lack of care for the most senior patients</w:t>
+      </w:r>
+    </w:p>
+    <w:p>
+      <w:pPr>
+        <w:pStyle w:val="ListParagraph"/>
+        <w:rPr>
+          <w:lang w:eastAsia="en-IN"/>
+        </w:rPr>
+      </w:pPr>
+      <w:r>
+        <w:rPr>
+          <w:lang w:eastAsia="en-IN"/>
+        </w:rPr>
+        <w:br w:type="page"/>
+      </w:r>
+    </w:p>
+    <w:p>
+      <w:pPr>
+        <w:rPr>
           <w:rStyle w:val="Heading1Char"/>
           <w:rFonts w:eastAsiaTheme="minorEastAsia"/>
         </w:rPr>
       </w:pPr>
-      <w:bookmarkStart w:id="100" w:name="_Toc90153743"/>
+      <w:bookmarkStart w:id="13" w:name="_Toc90222735"/>
       <w:r>
         <w:rPr>
           <w:rStyle w:val="Heading1Char"/>
@@ -4217,7 +3602,7 @@
         <w:lastRenderedPageBreak/>
         <w:t>Conclusions</w:t>
       </w:r>
-      <w:bookmarkEnd w:id="100"/>
+      <w:bookmarkEnd w:id="13"/>
     </w:p>
     <w:p>
       <w:pPr>
@@ -4236,6 +3621,92 @@
           <w:lang w:eastAsia="en-IN"/>
         </w:rPr>
         <w:t>further investigate the more interesting results.</w:t>
+      </w:r>
+    </w:p>
+    <w:p>
+      <w:pPr>
+        <w:rPr>
+          <w:lang w:eastAsia="en-IN"/>
+        </w:rPr>
+      </w:pPr>
+      <w:r>
+        <w:rPr>
+          <w:lang w:eastAsia="en-IN"/>
+        </w:rPr>
+        <w:t>We saw that e</w:t>
+      </w:r>
+      <w:r>
+        <w:rPr>
+          <w:lang w:eastAsia="en-IN"/>
+        </w:rPr>
+        <w:t>xploratory</w:t>
+      </w:r>
+      <w:r>
+        <w:rPr>
+          <w:lang w:eastAsia="en-IN"/>
+        </w:rPr>
+        <w:t xml:space="preserve"> d</w:t>
+      </w:r>
+      <w:r>
+        <w:rPr>
+          <w:lang w:eastAsia="en-IN"/>
+        </w:rPr>
+        <w:t xml:space="preserve">ata </w:t>
+      </w:r>
+      <w:r>
+        <w:rPr>
+          <w:lang w:eastAsia="en-IN"/>
+        </w:rPr>
+        <w:t>a</w:t>
+      </w:r>
+      <w:r>
+        <w:rPr>
+          <w:lang w:eastAsia="en-IN"/>
+        </w:rPr>
+        <w:t>nalysis</w:t>
+      </w:r>
+      <w:r>
+        <w:rPr>
+          <w:lang w:eastAsia="en-IN"/>
+        </w:rPr>
+        <w:t xml:space="preserve"> could discover a lot of </w:t>
+      </w:r>
+      <w:r>
+        <w:rPr>
+          <w:lang w:eastAsia="en-IN"/>
+        </w:rPr>
+        <w:t xml:space="preserve">useful </w:t>
+      </w:r>
+      <w:r>
+        <w:rPr>
+          <w:lang w:eastAsia="en-IN"/>
+        </w:rPr>
+        <w:t>statistical information</w:t>
+      </w:r>
+      <w:r>
+        <w:rPr>
+          <w:lang w:eastAsia="en-IN"/>
+        </w:rPr>
+        <w:t>.</w:t>
+      </w:r>
+    </w:p>
+    <w:p>
+      <w:pPr>
+        <w:rPr>
+          <w:lang w:eastAsia="en-IN"/>
+        </w:rPr>
+      </w:pPr>
+      <w:r>
+        <w:rPr>
+          <w:lang w:eastAsia="en-IN"/>
+        </w:rPr>
+        <w:t xml:space="preserve">We saw that frequent itemsets and association rules algorithms were effective in extracting </w:t>
+      </w:r>
+      <w:r>
+        <w:rPr>
+          <w:lang w:eastAsia="en-IN"/>
+        </w:rPr>
+        <w:t>patterns from the VAERS data. Although these patterns would not be sufficient to determine specific causes and effects, they could point to specific areas for further, more rigorous investigations.</w:t>
       </w:r>
     </w:p>
     <w:p>
@@ -4304,6 +3775,7 @@
       <w:sdtContent>
         <w:p>
           <w:pPr>
+            <w:jc w:val="left"/>
             <w:rPr>
               <w:rFonts w:asciiTheme="minorHAnsi" w:hAnsiTheme="minorHAnsi"/>
               <w:noProof/>
@@ -4341,12 +3813,12 @@
             <w:tblLook w:val="04A0" w:firstRow="1" w:lastRow="0" w:firstColumn="1" w:lastColumn="0" w:noHBand="0" w:noVBand="1"/>
           </w:tblPr>
           <w:tblGrid>
-            <w:gridCol w:w="344"/>
-            <w:gridCol w:w="8682"/>
+            <w:gridCol w:w="466"/>
+            <w:gridCol w:w="8560"/>
           </w:tblGrid>
           <w:tr>
             <w:trPr>
-              <w:divId w:val="1941989885"/>
+              <w:divId w:val="669452161"/>
               <w:tblCellSpacing w:w="15" w:type="dxa"/>
             </w:trPr>
             <w:tc>
@@ -4392,7 +3864,7 @@
           </w:tr>
           <w:tr>
             <w:trPr>
-              <w:divId w:val="1941989885"/>
+              <w:divId w:val="669452161"/>
               <w:tblCellSpacing w:w="15" w:type="dxa"/>
             </w:trPr>
             <w:tc>
@@ -4452,7 +3924,7 @@
           </w:tr>
           <w:tr>
             <w:trPr>
-              <w:divId w:val="1941989885"/>
+              <w:divId w:val="669452161"/>
               <w:tblCellSpacing w:w="15" w:type="dxa"/>
             </w:trPr>
             <w:tc>
@@ -4498,7 +3970,7 @@
           </w:tr>
           <w:tr>
             <w:trPr>
-              <w:divId w:val="1941989885"/>
+              <w:divId w:val="669452161"/>
               <w:tblCellSpacing w:w="15" w:type="dxa"/>
             </w:trPr>
             <w:tc>
@@ -4544,7 +4016,7 @@
           </w:tr>
           <w:tr>
             <w:trPr>
-              <w:divId w:val="1941989885"/>
+              <w:divId w:val="669452161"/>
               <w:tblCellSpacing w:w="15" w:type="dxa"/>
             </w:trPr>
             <w:tc>
@@ -4604,7 +4076,7 @@
           </w:tr>
           <w:tr>
             <w:trPr>
-              <w:divId w:val="1941989885"/>
+              <w:divId w:val="669452161"/>
               <w:tblCellSpacing w:w="15" w:type="dxa"/>
             </w:trPr>
             <w:tc>
@@ -4664,7 +4136,7 @@
           </w:tr>
           <w:tr>
             <w:trPr>
-              <w:divId w:val="1941989885"/>
+              <w:divId w:val="669452161"/>
               <w:tblCellSpacing w:w="15" w:type="dxa"/>
             </w:trPr>
             <w:tc>
@@ -4703,14 +4175,28 @@
                   <w:rPr>
                     <w:noProof/>
                   </w:rPr>
-                  <w:t>“Project GitHub Source Code Repository,” [Online]. Available: https://github.com/dougjih/big-data-algorithms-group-project.</w:t>
+                  <w:t xml:space="preserve">R. Agrawal and R. Srikant, “Fast algorithms for mining association rules.,” in </w:t>
+                </w:r>
+                <w:r>
+                  <w:rPr>
+                    <w:i/>
+                    <w:iCs/>
+                    <w:noProof/>
+                  </w:rPr>
+                  <w:t>Proc. 20th int. conf. very large data bases, VLDB.</w:t>
+                </w:r>
+                <w:r>
+                  <w:rPr>
+                    <w:noProof/>
+                  </w:rPr>
+                  <w:t xml:space="preserve">, 1994. </w:t>
                 </w:r>
               </w:p>
             </w:tc>
           </w:tr>
           <w:tr>
             <w:trPr>
-              <w:divId w:val="1941989885"/>
+              <w:divId w:val="669452161"/>
               <w:tblCellSpacing w:w="15" w:type="dxa"/>
             </w:trPr>
             <w:tc>
@@ -4770,7 +4256,7 @@
           </w:tr>
           <w:tr>
             <w:trPr>
-              <w:divId w:val="1941989885"/>
+              <w:divId w:val="669452161"/>
               <w:tblCellSpacing w:w="15" w:type="dxa"/>
             </w:trPr>
             <w:tc>
@@ -4809,21 +4295,53 @@
                   <w:rPr>
                     <w:noProof/>
                   </w:rPr>
-                  <w:t xml:space="preserve">R. Agrawal and R. Srikant, “Fast algorithms for mining association rules.,” in </w:t>
+                  <w:t>“Project GitHub Source Code Repository,” [Online]. Available: https://github.com/dougjih/big-data-algorithms-group-project.</w:t>
                 </w:r>
-                <w:r>
+              </w:p>
+            </w:tc>
+          </w:tr>
+          <w:tr>
+            <w:trPr>
+              <w:divId w:val="669452161"/>
+              <w:tblCellSpacing w:w="15" w:type="dxa"/>
+            </w:trPr>
+            <w:tc>
+              <w:tcPr>
+                <w:tcW w:w="50" w:type="pct"/>
+                <w:hideMark/>
+              </w:tcPr>
+              <w:p>
+                <w:pPr>
+                  <w:pStyle w:val="Bibliography"/>
                   <w:rPr>
-                    <w:i/>
-                    <w:iCs/>
                     <w:noProof/>
                   </w:rPr>
-                  <w:t>Proc. 20th int. conf. very large data bases, VLDB.</w:t>
-                </w:r>
+                </w:pPr>
                 <w:r>
                   <w:rPr>
                     <w:noProof/>
                   </w:rPr>
-                  <w:t xml:space="preserve">, 1994. </w:t>
+                  <w:t xml:space="preserve">[10] </w:t>
+                </w:r>
+              </w:p>
+            </w:tc>
+            <w:tc>
+              <w:tcPr>
+                <w:tcW w:w="0" w:type="auto"/>
+                <w:hideMark/>
+              </w:tcPr>
+              <w:p>
+                <w:pPr>
+                  <w:pStyle w:val="Bibliography"/>
+                  <w:rPr>
+                    <w:noProof/>
+                  </w:rPr>
+                </w:pPr>
+                <w:r>
+                  <w:rPr>
+                    <w:noProof/>
+                  </w:rPr>
+                  <w:t>“US Coronavirus vaccine tracker,” [Online]. Available: https://usafacts.org/visualizations/covid-vaccine-tracker-states.</w:t>
                 </w:r>
               </w:p>
             </w:tc>
@@ -4831,7 +4349,7 @@
         </w:tbl>
         <w:p>
           <w:pPr>
-            <w:divId w:val="1941989885"/>
+            <w:divId w:val="669452161"/>
             <w:rPr>
               <w:rFonts w:eastAsia="Times New Roman"/>
               <w:noProof/>
@@ -4840,6 +4358,7 @@
         </w:p>
         <w:p>
           <w:pPr>
+            <w:jc w:val="left"/>
             <w:rPr>
               <w:b/>
               <w:bCs/>
@@ -4883,27 +4402,22 @@
       <w:pPr>
         <w:pStyle w:val="Heading1"/>
       </w:pPr>
-      <w:bookmarkStart w:id="101" w:name="_Toc90153744"/>
+      <w:bookmarkStart w:id="14" w:name="_Toc90222736"/>
       <w:r>
         <w:lastRenderedPageBreak/>
         <w:t>Specific Contributions</w:t>
       </w:r>
-      <w:bookmarkEnd w:id="101"/>
+      <w:bookmarkEnd w:id="14"/>
     </w:p>
     <w:p>
       <w:pPr>
         <w:pStyle w:val="Heading2"/>
       </w:pPr>
-      <w:bookmarkStart w:id="102" w:name="_Toc90153745"/>
-      <w:r>
-        <w:t xml:space="preserve">Doug </w:t>
-      </w:r>
-      <w:proofErr w:type="spellStart"/>
-      <w:r>
-        <w:t>Jih</w:t>
-      </w:r>
-      <w:bookmarkEnd w:id="102"/>
-      <w:proofErr w:type="spellEnd"/>
+      <w:bookmarkStart w:id="15" w:name="_Toc90222737"/>
+      <w:r>
+        <w:t>Doug Jih</w:t>
+      </w:r>
+      <w:bookmarkEnd w:id="15"/>
     </w:p>
     <w:p>
       <w:pPr>
@@ -4950,21 +4464,7 @@
         <w:rPr>
           <w:lang w:eastAsia="en-IN"/>
         </w:rPr>
-        <w:t xml:space="preserve">frequent </w:t>
-      </w:r>
-      <w:proofErr w:type="spellStart"/>
-      <w:r>
-        <w:rPr>
-          <w:lang w:eastAsia="en-IN"/>
-        </w:rPr>
-        <w:t>itemsets</w:t>
-      </w:r>
-      <w:proofErr w:type="spellEnd"/>
-      <w:r>
-        <w:rPr>
-          <w:lang w:eastAsia="en-IN"/>
-        </w:rPr>
-        <w:t xml:space="preserve"> and association rule using computer programming</w:t>
+        <w:t>frequent itemsets and association rule using computer programming</w:t>
       </w:r>
     </w:p>
     <w:p>
@@ -5079,7 +4579,7 @@
       <w:pPr>
         <w:pStyle w:val="Heading2"/>
       </w:pPr>
-      <w:bookmarkStart w:id="103" w:name="_Toc90153746"/>
+      <w:bookmarkStart w:id="16" w:name="_Toc90222738"/>
       <w:proofErr w:type="spellStart"/>
       <w:r>
         <w:t>Harica</w:t>
@@ -5096,7 +4596,7 @@
       <w:r>
         <w:t xml:space="preserve"> Naga Lakshmi</w:t>
       </w:r>
-      <w:bookmarkEnd w:id="103"/>
+      <w:bookmarkEnd w:id="16"/>
     </w:p>
     <w:p>
       <w:pPr>
@@ -5244,7 +4744,7 @@
           <w:lang w:eastAsia="en-IN"/>
         </w:rPr>
       </w:pPr>
-      <w:bookmarkStart w:id="104" w:name="_Toc90153747"/>
+      <w:bookmarkStart w:id="17" w:name="_Toc90222739"/>
       <w:r>
         <w:rPr>
           <w:rStyle w:val="Heading2Char"/>
@@ -5263,7 +4763,7 @@
         </w:rPr>
         <w:t xml:space="preserve"> of Acknowledgement</w:t>
       </w:r>
-      <w:bookmarkEnd w:id="104"/>
+      <w:bookmarkEnd w:id="17"/>
     </w:p>
     <w:p>
       <w:pPr>
@@ -5294,14 +4794,12 @@
         </w:rPr>
         <w:t xml:space="preserve"> </w:t>
       </w:r>
-      <w:proofErr w:type="spellStart"/>
       <w:r>
         <w:rPr>
           <w:lang w:eastAsia="en-IN"/>
         </w:rPr>
         <w:t>Jih</w:t>
       </w:r>
-      <w:proofErr w:type="spellEnd"/>
       <w:r>
         <w:rPr>
           <w:lang w:eastAsia="en-IN"/>
@@ -5405,7 +4903,7 @@
               </wp:inline>
             </w:drawing>
           </mc:Choice>
-          <mc:Fallback xmlns:cx1="http://schemas.microsoft.com/office/drawing/2015/9/8/chartex" xmlns:cx2="http://schemas.microsoft.com/office/drawing/2015/10/21/chartex" xmlns:cx3="http://schemas.microsoft.com/office/drawing/2016/5/9/chartex" xmlns:cx4="http://schemas.microsoft.com/office/drawing/2016/5/10/chartex" xmlns:cx5="http://schemas.microsoft.com/office/drawing/2016/5/11/chartex" xmlns:cx6="http://schemas.microsoft.com/office/drawing/2016/5/12/chartex" xmlns:cx7="http://schemas.microsoft.com/office/drawing/2016/5/13/chartex" xmlns:cx8="http://schemas.microsoft.com/office/drawing/2016/5/14/chartex" xmlns:aink="http://schemas.microsoft.com/office/drawing/2016/ink" xmlns:am3d="http://schemas.microsoft.com/office/drawing/2017/model3d" xmlns:w16cex="http://schemas.microsoft.com/office/word/2018/wordml/cex" xmlns:w16cid="http://schemas.microsoft.com/office/word/2016/wordml/cid" xmlns:w16="http://schemas.microsoft.com/office/word/2018/wordml" xmlns:w16sdtdh="http://schemas.microsoft.com/office/word/2020/wordml/sdtdatahash">
+          <mc:Fallback>
             <w:pict>
               <v:group w14:anchorId="5005CDA6" id="Canvas 3" o:spid="_x0000_s1026" editas="canvas" style="width:339pt;height:32.25pt;mso-position-horizontal-relative:char;mso-position-vertical-relative:line" coordsize="43053,4095" o:gfxdata="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">
                 <v:shape id="_x0000_s1027" type="#_x0000_t75" style="position:absolute;width:43053;height:4095;visibility:visible;mso-wrap-style:square" filled="t">
@@ -5488,7 +4986,6 @@
         </w:rPr>
         <w:t xml:space="preserve"> </w:t>
       </w:r>
-      <w:bookmarkStart w:id="105" w:name="_GoBack"/>
       <w:r>
         <w:rPr>
           <w:noProof/>
@@ -5551,7 +5048,6 @@
           </mc:Fallback>
         </mc:AlternateContent>
       </w:r>
-      <w:bookmarkEnd w:id="105"/>
     </w:p>
     <w:p>
       <w:pPr>
@@ -5579,34 +5075,8 @@
 </w:document>
 </file>
 
-<file path=word/commentsExtensible.xml><?xml version="1.0" encoding="utf-8"?>
-<w16cex:commentsExtensible xmlns:wpc="http://schemas.microsoft.com/office/word/2010/wordprocessingCanvas" xmlns:cx="http://schemas.microsoft.com/office/drawing/2014/chartex" xmlns:cx1="http://schemas.microsoft.com/office/drawing/2015/9/8/chartex" xmlns:cx2="http://schemas.microsoft.com/office/drawing/2015/10/21/chartex" xmlns:cx3="http://schemas.microsoft.com/office/drawing/2016/5/9/chartex" xmlns:cx4="http://schemas.microsoft.com/office/drawing/2016/5/10/chartex" xmlns:cx5="http://schemas.microsoft.com/office/drawing/2016/5/11/chartex" xmlns:cx6="http://schemas.microsoft.com/office/drawing/2016/5/12/chartex" xmlns:cx7="http://schemas.microsoft.com/office/drawing/2016/5/13/chartex" xmlns:cx8="http://schemas.microsoft.com/office/drawing/2016/5/14/chartex" xmlns:mc="http://schemas.openxmlformats.org/markup-compatibility/2006" xmlns:aink="http://schemas.microsoft.com/office/drawing/2016/ink" xmlns:am3d="http://schemas.microsoft.com/office/drawing/2017/model3d" xmlns:o="urn:schemas-microsoft-com:office:office" xmlns:r="http://schemas.openxmlformats.org/officeDocument/2006/relationships" xmlns:m="http://schemas.openxmlformats.org/officeDocument/2006/math" xmlns:v="urn:schemas-microsoft-com:vml" xmlns:wp14="http://schemas.microsoft.com/office/word/2010/wordprocessingDrawing" xmlns:wp="http://schemas.openxmlformats.org/drawingml/2006/wordprocessingDrawing" xmlns:w10="urn:schemas-microsoft-com:office:word" xmlns:w="http://schemas.openxmlformats.org/wordprocessingml/2006/main" xmlns:w14="http://schemas.microsoft.com/office/word/2010/wordml" xmlns:w15="http://schemas.microsoft.com/office/word/2012/wordml" xmlns:w16cex="http://schemas.microsoft.com/office/word/2018/wordml/cex" xmlns:w16cid="http://schemas.microsoft.com/office/word/2016/wordml/cid" xmlns:w16="http://schemas.microsoft.com/office/word/2018/wordml" xmlns:w16sdtdh="http://schemas.microsoft.com/office/word/2020/wordml/sdtdatahash" xmlns:w16se="http://schemas.microsoft.com/office/word/2015/wordml/symex" xmlns:wpg="http://schemas.microsoft.com/office/word/2010/wordprocessingGroup" xmlns:wpi="http://schemas.microsoft.com/office/word/2010/wordprocessingInk" xmlns:wne="http://schemas.microsoft.com/office/word/2006/wordml" xmlns:wps="http://schemas.microsoft.com/office/word/2010/wordprocessingShape" mc:Ignorable="w14 w15 w16se w16cid w16 w16cex w16sdtdh wp14">
-  <w16cex:commentExtensible w16cex:durableId="255F6D64" w16cex:dateUtc="2021-12-11T23:33:00Z"/>
-  <w16cex:commentExtensible w16cex:durableId="255F6D76" w16cex:dateUtc="2021-12-11T23:33:00Z"/>
-  <w16cex:commentExtensible w16cex:durableId="255F6D8D" w16cex:dateUtc="2021-12-11T23:33:00Z"/>
-  <w16cex:commentExtensible w16cex:durableId="255F6DA9" w16cex:dateUtc="2021-12-11T23:34:00Z"/>
-  <w16cex:commentExtensible w16cex:durableId="255F6E85" w16cex:dateUtc="2021-12-11T23:37:00Z"/>
-  <w16cex:commentExtensible w16cex:durableId="255F6E76" w16cex:dateUtc="2021-12-11T23:37:00Z"/>
-  <w16cex:commentExtensible w16cex:durableId="255F6FF6" w16cex:dateUtc="2021-12-11T23:44:00Z"/>
-  <w16cex:commentExtensible w16cex:durableId="255F6ECF" w16cex:dateUtc="2021-12-11T23:39:00Z"/>
-</w16cex:commentsExtensible>
-</file>
-
-<file path=word/commentsIds.xml><?xml version="1.0" encoding="utf-8"?>
-<w16cid:commentsIds xmlns:wpc="http://schemas.microsoft.com/office/word/2010/wordprocessingCanvas" xmlns:cx="http://schemas.microsoft.com/office/drawing/2014/chartex" xmlns:cx1="http://schemas.microsoft.com/office/drawing/2015/9/8/chartex" xmlns:cx2="http://schemas.microsoft.com/office/drawing/2015/10/21/chartex" xmlns:cx3="http://schemas.microsoft.com/office/drawing/2016/5/9/chartex" xmlns:cx4="http://schemas.microsoft.com/office/drawing/2016/5/10/chartex" xmlns:cx5="http://schemas.microsoft.com/office/drawing/2016/5/11/chartex" xmlns:cx6="http://schemas.microsoft.com/office/drawing/2016/5/12/chartex" xmlns:cx7="http://schemas.microsoft.com/office/drawing/2016/5/13/chartex" xmlns:cx8="http://schemas.microsoft.com/office/drawing/2016/5/14/chartex" xmlns:mc="http://schemas.openxmlformats.org/markup-compatibility/2006" xmlns:aink="http://schemas.microsoft.com/office/drawing/2016/ink" xmlns:am3d="http://schemas.microsoft.com/office/drawing/2017/model3d" xmlns:o="urn:schemas-microsoft-com:office:office" xmlns:r="http://schemas.openxmlformats.org/officeDocument/2006/relationships" xmlns:m="http://schemas.openxmlformats.org/officeDocument/2006/math" xmlns:v="urn:schemas-microsoft-com:vml" xmlns:wp14="http://schemas.microsoft.com/office/word/2010/wordprocessingDrawing" xmlns:wp="http://schemas.openxmlformats.org/drawingml/2006/wordprocessingDrawing" xmlns:w10="urn:schemas-microsoft-com:office:word" xmlns:w="http://schemas.openxmlformats.org/wordprocessingml/2006/main" xmlns:w14="http://schemas.microsoft.com/office/word/2010/wordml" xmlns:w15="http://schemas.microsoft.com/office/word/2012/wordml" xmlns:w16cex="http://schemas.microsoft.com/office/word/2018/wordml/cex" xmlns:w16cid="http://schemas.microsoft.com/office/word/2016/wordml/cid" xmlns:w16="http://schemas.microsoft.com/office/word/2018/wordml" xmlns:w16sdtdh="http://schemas.microsoft.com/office/word/2020/wordml/sdtdatahash" xmlns:w16se="http://schemas.microsoft.com/office/word/2015/wordml/symex" xmlns:wpg="http://schemas.microsoft.com/office/word/2010/wordprocessingGroup" xmlns:wpi="http://schemas.microsoft.com/office/word/2010/wordprocessingInk" xmlns:wne="http://schemas.microsoft.com/office/word/2006/wordml" xmlns:wps="http://schemas.microsoft.com/office/word/2010/wordprocessingShape" mc:Ignorable="w14 w15 w16se w16cid w16 w16cex w16sdtdh wp14">
-  <w16cid:commentId w16cid:paraId="62128CC8" w16cid:durableId="255F6D64"/>
-  <w16cid:commentId w16cid:paraId="46B8C713" w16cid:durableId="255F6D76"/>
-  <w16cid:commentId w16cid:paraId="357B636D" w16cid:durableId="255F6D8D"/>
-  <w16cid:commentId w16cid:paraId="4DA4CDB0" w16cid:durableId="255F6DA9"/>
-  <w16cid:commentId w16cid:paraId="31BD36D5" w16cid:durableId="255F6E85"/>
-  <w16cid:commentId w16cid:paraId="2FDD1053" w16cid:durableId="255F6E76"/>
-  <w16cid:commentId w16cid:paraId="2D5A1E51" w16cid:durableId="255F6FF6"/>
-  <w16cid:commentId w16cid:paraId="7C94C4A7" w16cid:durableId="255F6ECF"/>
-</w16cid:commentsIds>
-</file>
-
 <file path=word/endnotes.xml><?xml version="1.0" encoding="utf-8"?>
-<w:endnotes xmlns:wpc="http://schemas.microsoft.com/office/word/2010/wordprocessingCanvas" xmlns:cx="http://schemas.microsoft.com/office/drawing/2014/chartex" xmlns:mc="http://schemas.openxmlformats.org/markup-compatibility/2006" xmlns:o="urn:schemas-microsoft-com:office:office" xmlns:r="http://schemas.openxmlformats.org/officeDocument/2006/relationships" xmlns:m="http://schemas.openxmlformats.org/officeDocument/2006/math" xmlns:v="urn:schemas-microsoft-com:vml" xmlns:wp14="http://schemas.microsoft.com/office/word/2010/wordprocessingDrawing" xmlns:wp="http://schemas.openxmlformats.org/drawingml/2006/wordprocessingDrawing" xmlns:w10="urn:schemas-microsoft-com:office:word" xmlns:w="http://schemas.openxmlformats.org/wordprocessingml/2006/main" xmlns:w14="http://schemas.microsoft.com/office/word/2010/wordml" xmlns:w15="http://schemas.microsoft.com/office/word/2012/wordml" xmlns:w16se="http://schemas.microsoft.com/office/word/2015/wordml/symex" xmlns:wpg="http://schemas.microsoft.com/office/word/2010/wordprocessingGroup" xmlns:wpi="http://schemas.microsoft.com/office/word/2010/wordprocessingInk" xmlns:wne="http://schemas.microsoft.com/office/word/2006/wordml" xmlns:wps="http://schemas.microsoft.com/office/word/2010/wordprocessingShape" mc:Ignorable="w14 w15 w16se wp14">
+<w:endnotes xmlns:wpc="http://schemas.microsoft.com/office/word/2010/wordprocessingCanvas" xmlns:cx="http://schemas.microsoft.com/office/drawing/2014/chartex" xmlns:cx1="http://schemas.microsoft.com/office/drawing/2015/9/8/chartex" xmlns:cx2="http://schemas.microsoft.com/office/drawing/2015/10/21/chartex" xmlns:cx3="http://schemas.microsoft.com/office/drawing/2016/5/9/chartex" xmlns:cx4="http://schemas.microsoft.com/office/drawing/2016/5/10/chartex" xmlns:cx5="http://schemas.microsoft.com/office/drawing/2016/5/11/chartex" xmlns:cx6="http://schemas.microsoft.com/office/drawing/2016/5/12/chartex" xmlns:cx7="http://schemas.microsoft.com/office/drawing/2016/5/13/chartex" xmlns:cx8="http://schemas.microsoft.com/office/drawing/2016/5/14/chartex" xmlns:mc="http://schemas.openxmlformats.org/markup-compatibility/2006" xmlns:aink="http://schemas.microsoft.com/office/drawing/2016/ink" xmlns:am3d="http://schemas.microsoft.com/office/drawing/2017/model3d" xmlns:o="urn:schemas-microsoft-com:office:office" xmlns:r="http://schemas.openxmlformats.org/officeDocument/2006/relationships" xmlns:m="http://schemas.openxmlformats.org/officeDocument/2006/math" xmlns:v="urn:schemas-microsoft-com:vml" xmlns:wp14="http://schemas.microsoft.com/office/word/2010/wordprocessingDrawing" xmlns:wp="http://schemas.openxmlformats.org/drawingml/2006/wordprocessingDrawing" xmlns:w10="urn:schemas-microsoft-com:office:word" xmlns:w="http://schemas.openxmlformats.org/wordprocessingml/2006/main" xmlns:w14="http://schemas.microsoft.com/office/word/2010/wordml" xmlns:w15="http://schemas.microsoft.com/office/word/2012/wordml" xmlns:w16cex="http://schemas.microsoft.com/office/word/2018/wordml/cex" xmlns:w16cid="http://schemas.microsoft.com/office/word/2016/wordml/cid" xmlns:w16="http://schemas.microsoft.com/office/word/2018/wordml" xmlns:w16sdtdh="http://schemas.microsoft.com/office/word/2020/wordml/sdtdatahash" xmlns:w16se="http://schemas.microsoft.com/office/word/2015/wordml/symex" xmlns:wpg="http://schemas.microsoft.com/office/word/2010/wordprocessingGroup" xmlns:wpi="http://schemas.microsoft.com/office/word/2010/wordprocessingInk" xmlns:wne="http://schemas.microsoft.com/office/word/2006/wordml" xmlns:wps="http://schemas.microsoft.com/office/word/2010/wordprocessingShape" mc:Ignorable="w14 w15 w16se w16cid w16 w16cex w16sdtdh wp14">
   <w:endnote w:type="separator" w:id="-1">
     <w:p>
       <w:r>
@@ -5625,7 +5095,7 @@
 </file>
 
 <file path=word/footer1.xml><?xml version="1.0" encoding="utf-8"?>
-<w:ftr xmlns:wpc="http://schemas.microsoft.com/office/word/2010/wordprocessingCanvas" xmlns:cx="http://schemas.microsoft.com/office/drawing/2014/chartex" xmlns:mc="http://schemas.openxmlformats.org/markup-compatibility/2006" xmlns:o="urn:schemas-microsoft-com:office:office" xmlns:r="http://schemas.openxmlformats.org/officeDocument/2006/relationships" xmlns:m="http://schemas.openxmlformats.org/officeDocument/2006/math" xmlns:v="urn:schemas-microsoft-com:vml" xmlns:wp14="http://schemas.microsoft.com/office/word/2010/wordprocessingDrawing" xmlns:wp="http://schemas.openxmlformats.org/drawingml/2006/wordprocessingDrawing" xmlns:w10="urn:schemas-microsoft-com:office:word" xmlns:w="http://schemas.openxmlformats.org/wordprocessingml/2006/main" xmlns:w14="http://schemas.microsoft.com/office/word/2010/wordml" xmlns:w15="http://schemas.microsoft.com/office/word/2012/wordml" xmlns:w16se="http://schemas.microsoft.com/office/word/2015/wordml/symex" xmlns:wpg="http://schemas.microsoft.com/office/word/2010/wordprocessingGroup" xmlns:wpi="http://schemas.microsoft.com/office/word/2010/wordprocessingInk" xmlns:wne="http://schemas.microsoft.com/office/word/2006/wordml" xmlns:wps="http://schemas.microsoft.com/office/word/2010/wordprocessingShape" mc:Ignorable="w14 w15 w16se wp14">
+<w:ftr xmlns:wpc="http://schemas.microsoft.com/office/word/2010/wordprocessingCanvas" xmlns:cx="http://schemas.microsoft.com/office/drawing/2014/chartex" xmlns:cx1="http://schemas.microsoft.com/office/drawing/2015/9/8/chartex" xmlns:cx2="http://schemas.microsoft.com/office/drawing/2015/10/21/chartex" xmlns:cx3="http://schemas.microsoft.com/office/drawing/2016/5/9/chartex" xmlns:cx4="http://schemas.microsoft.com/office/drawing/2016/5/10/chartex" xmlns:cx5="http://schemas.microsoft.com/office/drawing/2016/5/11/chartex" xmlns:cx6="http://schemas.microsoft.com/office/drawing/2016/5/12/chartex" xmlns:cx7="http://schemas.microsoft.com/office/drawing/2016/5/13/chartex" xmlns:cx8="http://schemas.microsoft.com/office/drawing/2016/5/14/chartex" xmlns:mc="http://schemas.openxmlformats.org/markup-compatibility/2006" xmlns:aink="http://schemas.microsoft.com/office/drawing/2016/ink" xmlns:am3d="http://schemas.microsoft.com/office/drawing/2017/model3d" xmlns:o="urn:schemas-microsoft-com:office:office" xmlns:r="http://schemas.openxmlformats.org/officeDocument/2006/relationships" xmlns:m="http://schemas.openxmlformats.org/officeDocument/2006/math" xmlns:v="urn:schemas-microsoft-com:vml" xmlns:wp14="http://schemas.microsoft.com/office/word/2010/wordprocessingDrawing" xmlns:wp="http://schemas.openxmlformats.org/drawingml/2006/wordprocessingDrawing" xmlns:w10="urn:schemas-microsoft-com:office:word" xmlns:w="http://schemas.openxmlformats.org/wordprocessingml/2006/main" xmlns:w14="http://schemas.microsoft.com/office/word/2010/wordml" xmlns:w15="http://schemas.microsoft.com/office/word/2012/wordml" xmlns:w16cex="http://schemas.microsoft.com/office/word/2018/wordml/cex" xmlns:w16cid="http://schemas.microsoft.com/office/word/2016/wordml/cid" xmlns:w16="http://schemas.microsoft.com/office/word/2018/wordml" xmlns:w16sdtdh="http://schemas.microsoft.com/office/word/2020/wordml/sdtdatahash" xmlns:w16se="http://schemas.microsoft.com/office/word/2015/wordml/symex" xmlns:wpg="http://schemas.microsoft.com/office/word/2010/wordprocessingGroup" xmlns:wpi="http://schemas.microsoft.com/office/word/2010/wordprocessingInk" xmlns:wne="http://schemas.microsoft.com/office/word/2006/wordml" xmlns:wps="http://schemas.microsoft.com/office/word/2010/wordprocessingShape" mc:Ignorable="w14 w15 w16se w16cid w16 w16cex w16sdtdh wp14">
   <w:p>
     <w:pPr>
       <w:pStyle w:val="Footer"/>
@@ -5664,7 +5134,7 @@
 </file>
 
 <file path=word/footnotes.xml><?xml version="1.0" encoding="utf-8"?>
-<w:footnotes xmlns:wpc="http://schemas.microsoft.com/office/word/2010/wordprocessingCanvas" xmlns:cx="http://schemas.microsoft.com/office/drawing/2014/chartex" xmlns:mc="http://schemas.openxmlformats.org/markup-compatibility/2006" xmlns:o="urn:schemas-microsoft-com:office:office" xmlns:r="http://schemas.openxmlformats.org/officeDocument/2006/relationships" xmlns:m="http://schemas.openxmlformats.org/officeDocument/2006/math" xmlns:v="urn:schemas-microsoft-com:vml" xmlns:wp14="http://schemas.microsoft.com/office/word/2010/wordprocessingDrawing" xmlns:wp="http://schemas.openxmlformats.org/drawingml/2006/wordprocessingDrawing" xmlns:w10="urn:schemas-microsoft-com:office:word" xmlns:w="http://schemas.openxmlformats.org/wordprocessingml/2006/main" xmlns:w14="http://schemas.microsoft.com/office/word/2010/wordml" xmlns:w15="http://schemas.microsoft.com/office/word/2012/wordml" xmlns:w16se="http://schemas.microsoft.com/office/word/2015/wordml/symex" xmlns:wpg="http://schemas.microsoft.com/office/word/2010/wordprocessingGroup" xmlns:wpi="http://schemas.microsoft.com/office/word/2010/wordprocessingInk" xmlns:wne="http://schemas.microsoft.com/office/word/2006/wordml" xmlns:wps="http://schemas.microsoft.com/office/word/2010/wordprocessingShape" mc:Ignorable="w14 w15 w16se wp14">
+<w:footnotes xmlns:wpc="http://schemas.microsoft.com/office/word/2010/wordprocessingCanvas" xmlns:cx="http://schemas.microsoft.com/office/drawing/2014/chartex" xmlns:cx1="http://schemas.microsoft.com/office/drawing/2015/9/8/chartex" xmlns:cx2="http://schemas.microsoft.com/office/drawing/2015/10/21/chartex" xmlns:cx3="http://schemas.microsoft.com/office/drawing/2016/5/9/chartex" xmlns:cx4="http://schemas.microsoft.com/office/drawing/2016/5/10/chartex" xmlns:cx5="http://schemas.microsoft.com/office/drawing/2016/5/11/chartex" xmlns:cx6="http://schemas.microsoft.com/office/drawing/2016/5/12/chartex" xmlns:cx7="http://schemas.microsoft.com/office/drawing/2016/5/13/chartex" xmlns:cx8="http://schemas.microsoft.com/office/drawing/2016/5/14/chartex" xmlns:mc="http://schemas.openxmlformats.org/markup-compatibility/2006" xmlns:aink="http://schemas.microsoft.com/office/drawing/2016/ink" xmlns:am3d="http://schemas.microsoft.com/office/drawing/2017/model3d" xmlns:o="urn:schemas-microsoft-com:office:office" xmlns:r="http://schemas.openxmlformats.org/officeDocument/2006/relationships" xmlns:m="http://schemas.openxmlformats.org/officeDocument/2006/math" xmlns:v="urn:schemas-microsoft-com:vml" xmlns:wp14="http://schemas.microsoft.com/office/word/2010/wordprocessingDrawing" xmlns:wp="http://schemas.openxmlformats.org/drawingml/2006/wordprocessingDrawing" xmlns:w10="urn:schemas-microsoft-com:office:word" xmlns:w="http://schemas.openxmlformats.org/wordprocessingml/2006/main" xmlns:w14="http://schemas.microsoft.com/office/word/2010/wordml" xmlns:w15="http://schemas.microsoft.com/office/word/2012/wordml" xmlns:w16cex="http://schemas.microsoft.com/office/word/2018/wordml/cex" xmlns:w16cid="http://schemas.microsoft.com/office/word/2016/wordml/cid" xmlns:w16="http://schemas.microsoft.com/office/word/2018/wordml" xmlns:w16sdtdh="http://schemas.microsoft.com/office/word/2020/wordml/sdtdatahash" xmlns:w16se="http://schemas.microsoft.com/office/word/2015/wordml/symex" xmlns:wpg="http://schemas.microsoft.com/office/word/2010/wordprocessingGroup" xmlns:wpi="http://schemas.microsoft.com/office/word/2010/wordprocessingInk" xmlns:wne="http://schemas.microsoft.com/office/word/2006/wordml" xmlns:wps="http://schemas.microsoft.com/office/word/2010/wordprocessingShape" mc:Ignorable="w14 w15 w16se w16cid w16 w16cex w16sdtdh wp14">
   <w:footnote w:type="separator" w:id="-1">
     <w:p>
       <w:r>
@@ -5683,7 +5153,7 @@
 </file>
 
 <file path=word/numbering.xml><?xml version="1.0" encoding="utf-8"?>
-<w:numbering xmlns:wpc="http://schemas.microsoft.com/office/word/2010/wordprocessingCanvas" xmlns:cx="http://schemas.microsoft.com/office/drawing/2014/chartex" xmlns:mc="http://schemas.openxmlformats.org/markup-compatibility/2006" xmlns:o="urn:schemas-microsoft-com:office:office" xmlns:r="http://schemas.openxmlformats.org/officeDocument/2006/relationships" xmlns:m="http://schemas.openxmlformats.org/officeDocument/2006/math" xmlns:v="urn:schemas-microsoft-com:vml" xmlns:wp14="http://schemas.microsoft.com/office/word/2010/wordprocessingDrawing" xmlns:wp="http://schemas.openxmlformats.org/drawingml/2006/wordprocessingDrawing" xmlns:w10="urn:schemas-microsoft-com:office:word" xmlns:w="http://schemas.openxmlformats.org/wordprocessingml/2006/main" xmlns:w14="http://schemas.microsoft.com/office/word/2010/wordml" xmlns:w15="http://schemas.microsoft.com/office/word/2012/wordml" xmlns:w16se="http://schemas.microsoft.com/office/word/2015/wordml/symex" xmlns:wpg="http://schemas.microsoft.com/office/word/2010/wordprocessingGroup" xmlns:wpi="http://schemas.microsoft.com/office/word/2010/wordprocessingInk" xmlns:wne="http://schemas.microsoft.com/office/word/2006/wordml" xmlns:wps="http://schemas.microsoft.com/office/word/2010/wordprocessingShape" mc:Ignorable="w14 w15 w16se wp14">
+<w:numbering xmlns:wpc="http://schemas.microsoft.com/office/word/2010/wordprocessingCanvas" xmlns:cx="http://schemas.microsoft.com/office/drawing/2014/chartex" xmlns:cx1="http://schemas.microsoft.com/office/drawing/2015/9/8/chartex" xmlns:cx2="http://schemas.microsoft.com/office/drawing/2015/10/21/chartex" xmlns:cx3="http://schemas.microsoft.com/office/drawing/2016/5/9/chartex" xmlns:cx4="http://schemas.microsoft.com/office/drawing/2016/5/10/chartex" xmlns:cx5="http://schemas.microsoft.com/office/drawing/2016/5/11/chartex" xmlns:cx6="http://schemas.microsoft.com/office/drawing/2016/5/12/chartex" xmlns:cx7="http://schemas.microsoft.com/office/drawing/2016/5/13/chartex" xmlns:cx8="http://schemas.microsoft.com/office/drawing/2016/5/14/chartex" xmlns:mc="http://schemas.openxmlformats.org/markup-compatibility/2006" xmlns:aink="http://schemas.microsoft.com/office/drawing/2016/ink" xmlns:am3d="http://schemas.microsoft.com/office/drawing/2017/model3d" xmlns:o="urn:schemas-microsoft-com:office:office" xmlns:r="http://schemas.openxmlformats.org/officeDocument/2006/relationships" xmlns:m="http://schemas.openxmlformats.org/officeDocument/2006/math" xmlns:v="urn:schemas-microsoft-com:vml" xmlns:wp14="http://schemas.microsoft.com/office/word/2010/wordprocessingDrawing" xmlns:wp="http://schemas.openxmlformats.org/drawingml/2006/wordprocessingDrawing" xmlns:w10="urn:schemas-microsoft-com:office:word" xmlns:w="http://schemas.openxmlformats.org/wordprocessingml/2006/main" xmlns:w14="http://schemas.microsoft.com/office/word/2010/wordml" xmlns:w15="http://schemas.microsoft.com/office/word/2012/wordml" xmlns:w16cex="http://schemas.microsoft.com/office/word/2018/wordml/cex" xmlns:w16cid="http://schemas.microsoft.com/office/word/2016/wordml/cid" xmlns:w16="http://schemas.microsoft.com/office/word/2018/wordml" xmlns:w16sdtdh="http://schemas.microsoft.com/office/word/2020/wordml/sdtdatahash" xmlns:w16se="http://schemas.microsoft.com/office/word/2015/wordml/symex" xmlns:wpg="http://schemas.microsoft.com/office/word/2010/wordprocessingGroup" xmlns:wpi="http://schemas.microsoft.com/office/word/2010/wordprocessingInk" xmlns:wne="http://schemas.microsoft.com/office/word/2006/wordml" xmlns:wps="http://schemas.microsoft.com/office/word/2010/wordprocessingShape" mc:Ignorable="w14 w15 w16se w16cid w16 w16cex w16sdtdh wp14">
   <w:abstractNum w:abstractNumId="0" w15:restartNumberingAfterBreak="0">
     <w:nsid w:val="9D1AB5C0"/>
     <w:multiLevelType w:val="hybridMultilevel"/>
@@ -6654,6 +6124,92 @@
     </w:lvl>
   </w:abstractNum>
   <w:abstractNum w:abstractNumId="11" w15:restartNumberingAfterBreak="0">
+    <w:nsid w:val="35623EC9"/>
+    <w:multiLevelType w:val="hybridMultilevel"/>
+    <w:tmpl w:val="B3AC674E"/>
+    <w:lvl w:ilvl="0" w:tplc="0409000F">
+      <w:start w:val="1"/>
+      <w:numFmt w:val="decimal"/>
+      <w:lvlText w:val="%1."/>
+      <w:lvlJc w:val="left"/>
+      <w:pPr>
+        <w:ind w:left="720" w:hanging="360"/>
+      </w:pPr>
+    </w:lvl>
+    <w:lvl w:ilvl="1" w:tplc="04090019" w:tentative="1">
+      <w:start w:val="1"/>
+      <w:numFmt w:val="lowerLetter"/>
+      <w:lvlText w:val="%2."/>
+      <w:lvlJc w:val="left"/>
+      <w:pPr>
+        <w:ind w:left="1440" w:hanging="360"/>
+      </w:pPr>
+    </w:lvl>
+    <w:lvl w:ilvl="2" w:tplc="0409001B" w:tentative="1">
+      <w:start w:val="1"/>
+      <w:numFmt w:val="lowerRoman"/>
+      <w:lvlText w:val="%3."/>
+      <w:lvlJc w:val="right"/>
+      <w:pPr>
+        <w:ind w:left="2160" w:hanging="180"/>
+      </w:pPr>
+    </w:lvl>
+    <w:lvl w:ilvl="3" w:tplc="0409000F" w:tentative="1">
+      <w:start w:val="1"/>
+      <w:numFmt w:val="decimal"/>
+      <w:lvlText w:val="%4."/>
+      <w:lvlJc w:val="left"/>
+      <w:pPr>
+        <w:ind w:left="2880" w:hanging="360"/>
+      </w:pPr>
+    </w:lvl>
+    <w:lvl w:ilvl="4" w:tplc="04090019" w:tentative="1">
+      <w:start w:val="1"/>
+      <w:numFmt w:val="lowerLetter"/>
+      <w:lvlText w:val="%5."/>
+      <w:lvlJc w:val="left"/>
+      <w:pPr>
+        <w:ind w:left="3600" w:hanging="360"/>
+      </w:pPr>
+    </w:lvl>
+    <w:lvl w:ilvl="5" w:tplc="0409001B" w:tentative="1">
+      <w:start w:val="1"/>
+      <w:numFmt w:val="lowerRoman"/>
+      <w:lvlText w:val="%6."/>
+      <w:lvlJc w:val="right"/>
+      <w:pPr>
+        <w:ind w:left="4320" w:hanging="180"/>
+      </w:pPr>
+    </w:lvl>
+    <w:lvl w:ilvl="6" w:tplc="0409000F" w:tentative="1">
+      <w:start w:val="1"/>
+      <w:numFmt w:val="decimal"/>
+      <w:lvlText w:val="%7."/>
+      <w:lvlJc w:val="left"/>
+      <w:pPr>
+        <w:ind w:left="5040" w:hanging="360"/>
+      </w:pPr>
+    </w:lvl>
+    <w:lvl w:ilvl="7" w:tplc="04090019" w:tentative="1">
+      <w:start w:val="1"/>
+      <w:numFmt w:val="lowerLetter"/>
+      <w:lvlText w:val="%8."/>
+      <w:lvlJc w:val="left"/>
+      <w:pPr>
+        <w:ind w:left="5760" w:hanging="360"/>
+      </w:pPr>
+    </w:lvl>
+    <w:lvl w:ilvl="8" w:tplc="0409001B" w:tentative="1">
+      <w:start w:val="1"/>
+      <w:numFmt w:val="lowerRoman"/>
+      <w:lvlText w:val="%9."/>
+      <w:lvlJc w:val="right"/>
+      <w:pPr>
+        <w:ind w:left="6480" w:hanging="180"/>
+      </w:pPr>
+    </w:lvl>
+  </w:abstractNum>
+  <w:abstractNum w:abstractNumId="12" w15:restartNumberingAfterBreak="0">
     <w:nsid w:val="3D040F68"/>
     <w:multiLevelType w:val="hybridMultilevel"/>
     <w:tmpl w:val="69E851BA"/>
@@ -6743,7 +6299,7 @@
       </w:pPr>
     </w:lvl>
   </w:abstractNum>
-  <w:abstractNum w:abstractNumId="12" w15:restartNumberingAfterBreak="0">
+  <w:abstractNum w:abstractNumId="13" w15:restartNumberingAfterBreak="0">
     <w:nsid w:val="3ECD74FA"/>
     <w:multiLevelType w:val="hybridMultilevel"/>
     <w:tmpl w:val="F460B514"/>
@@ -6833,7 +6389,7 @@
       </w:pPr>
     </w:lvl>
   </w:abstractNum>
-  <w:abstractNum w:abstractNumId="13" w15:restartNumberingAfterBreak="0">
+  <w:abstractNum w:abstractNumId="14" w15:restartNumberingAfterBreak="0">
     <w:nsid w:val="3F8D57D2"/>
     <w:multiLevelType w:val="hybridMultilevel"/>
     <w:tmpl w:val="ECA87B8C"/>
@@ -6923,7 +6479,7 @@
       </w:pPr>
     </w:lvl>
   </w:abstractNum>
-  <w:abstractNum w:abstractNumId="14" w15:restartNumberingAfterBreak="0">
+  <w:abstractNum w:abstractNumId="15" w15:restartNumberingAfterBreak="0">
     <w:nsid w:val="412C669C"/>
     <w:multiLevelType w:val="hybridMultilevel"/>
     <w:tmpl w:val="655286BC"/>
@@ -7036,7 +6592,7 @@
       </w:rPr>
     </w:lvl>
   </w:abstractNum>
-  <w:abstractNum w:abstractNumId="15" w15:restartNumberingAfterBreak="0">
+  <w:abstractNum w:abstractNumId="16" w15:restartNumberingAfterBreak="0">
     <w:nsid w:val="42FA3AC7"/>
     <w:multiLevelType w:val="multilevel"/>
     <w:tmpl w:val="5756E3AA"/>
@@ -7185,7 +6741,7 @@
       </w:rPr>
     </w:lvl>
   </w:abstractNum>
-  <w:abstractNum w:abstractNumId="16" w15:restartNumberingAfterBreak="0">
+  <w:abstractNum w:abstractNumId="17" w15:restartNumberingAfterBreak="0">
     <w:nsid w:val="44966693"/>
     <w:multiLevelType w:val="hybridMultilevel"/>
     <w:tmpl w:val="C07E409E"/>
@@ -7298,7 +6854,7 @@
       </w:rPr>
     </w:lvl>
   </w:abstractNum>
-  <w:abstractNum w:abstractNumId="17" w15:restartNumberingAfterBreak="0">
+  <w:abstractNum w:abstractNumId="18" w15:restartNumberingAfterBreak="0">
     <w:nsid w:val="458252BB"/>
     <w:multiLevelType w:val="hybridMultilevel"/>
     <w:tmpl w:val="898E7576"/>
@@ -7388,7 +6944,7 @@
       </w:pPr>
     </w:lvl>
   </w:abstractNum>
-  <w:abstractNum w:abstractNumId="18" w15:restartNumberingAfterBreak="0">
+  <w:abstractNum w:abstractNumId="19" w15:restartNumberingAfterBreak="0">
     <w:nsid w:val="45EF1766"/>
     <w:multiLevelType w:val="hybridMultilevel"/>
     <w:tmpl w:val="AD2AC78C"/>
@@ -7527,7 +7083,120 @@
       </w:rPr>
     </w:lvl>
   </w:abstractNum>
-  <w:abstractNum w:abstractNumId="19" w15:restartNumberingAfterBreak="0">
+  <w:abstractNum w:abstractNumId="20" w15:restartNumberingAfterBreak="0">
+    <w:nsid w:val="48B929E5"/>
+    <w:multiLevelType w:val="hybridMultilevel"/>
+    <w:tmpl w:val="BEA2DA7E"/>
+    <w:lvl w:ilvl="0" w:tplc="04090001">
+      <w:start w:val="1"/>
+      <w:numFmt w:val="bullet"/>
+      <w:lvlText w:val=""/>
+      <w:lvlJc w:val="left"/>
+      <w:pPr>
+        <w:ind w:left="720" w:hanging="360"/>
+      </w:pPr>
+      <w:rPr>
+        <w:rFonts w:ascii="Symbol" w:hAnsi="Symbol" w:hint="default"/>
+      </w:rPr>
+    </w:lvl>
+    <w:lvl w:ilvl="1" w:tplc="04090003" w:tentative="1">
+      <w:start w:val="1"/>
+      <w:numFmt w:val="bullet"/>
+      <w:lvlText w:val="o"/>
+      <w:lvlJc w:val="left"/>
+      <w:pPr>
+        <w:ind w:left="1440" w:hanging="360"/>
+      </w:pPr>
+      <w:rPr>
+        <w:rFonts w:ascii="Courier New" w:hAnsi="Courier New" w:cs="Courier New" w:hint="default"/>
+      </w:rPr>
+    </w:lvl>
+    <w:lvl w:ilvl="2" w:tplc="04090005" w:tentative="1">
+      <w:start w:val="1"/>
+      <w:numFmt w:val="bullet"/>
+      <w:lvlText w:val=""/>
+      <w:lvlJc w:val="left"/>
+      <w:pPr>
+        <w:ind w:left="2160" w:hanging="360"/>
+      </w:pPr>
+      <w:rPr>
+        <w:rFonts w:ascii="Wingdings" w:hAnsi="Wingdings" w:hint="default"/>
+      </w:rPr>
+    </w:lvl>
+    <w:lvl w:ilvl="3" w:tplc="04090001" w:tentative="1">
+      <w:start w:val="1"/>
+      <w:numFmt w:val="bullet"/>
+      <w:lvlText w:val=""/>
+      <w:lvlJc w:val="left"/>
+      <w:pPr>
+        <w:ind w:left="2880" w:hanging="360"/>
+      </w:pPr>
+      <w:rPr>
+        <w:rFonts w:ascii="Symbol" w:hAnsi="Symbol" w:hint="default"/>
+      </w:rPr>
+    </w:lvl>
+    <w:lvl w:ilvl="4" w:tplc="04090003" w:tentative="1">
+      <w:start w:val="1"/>
+      <w:numFmt w:val="bullet"/>
+      <w:lvlText w:val="o"/>
+      <w:lvlJc w:val="left"/>
+      <w:pPr>
+        <w:ind w:left="3600" w:hanging="360"/>
+      </w:pPr>
+      <w:rPr>
+        <w:rFonts w:ascii="Courier New" w:hAnsi="Courier New" w:cs="Courier New" w:hint="default"/>
+      </w:rPr>
+    </w:lvl>
+    <w:lvl w:ilvl="5" w:tplc="04090005" w:tentative="1">
+      <w:start w:val="1"/>
+      <w:numFmt w:val="bullet"/>
+      <w:lvlText w:val=""/>
+      <w:lvlJc w:val="left"/>
+      <w:pPr>
+        <w:ind w:left="4320" w:hanging="360"/>
+      </w:pPr>
+      <w:rPr>
+        <w:rFonts w:ascii="Wingdings" w:hAnsi="Wingdings" w:hint="default"/>
+      </w:rPr>
+    </w:lvl>
+    <w:lvl w:ilvl="6" w:tplc="04090001" w:tentative="1">
+      <w:start w:val="1"/>
+      <w:numFmt w:val="bullet"/>
+      <w:lvlText w:val=""/>
+      <w:lvlJc w:val="left"/>
+      <w:pPr>
+        <w:ind w:left="5040" w:hanging="360"/>
+      </w:pPr>
+      <w:rPr>
+        <w:rFonts w:ascii="Symbol" w:hAnsi="Symbol" w:hint="default"/>
+      </w:rPr>
+    </w:lvl>
+    <w:lvl w:ilvl="7" w:tplc="04090003" w:tentative="1">
+      <w:start w:val="1"/>
+      <w:numFmt w:val="bullet"/>
+      <w:lvlText w:val="o"/>
+      <w:lvlJc w:val="left"/>
+      <w:pPr>
+        <w:ind w:left="5760" w:hanging="360"/>
+      </w:pPr>
+      <w:rPr>
+        <w:rFonts w:ascii="Courier New" w:hAnsi="Courier New" w:cs="Courier New" w:hint="default"/>
+      </w:rPr>
+    </w:lvl>
+    <w:lvl w:ilvl="8" w:tplc="04090005" w:tentative="1">
+      <w:start w:val="1"/>
+      <w:numFmt w:val="bullet"/>
+      <w:lvlText w:val=""/>
+      <w:lvlJc w:val="left"/>
+      <w:pPr>
+        <w:ind w:left="6480" w:hanging="360"/>
+      </w:pPr>
+      <w:rPr>
+        <w:rFonts w:ascii="Wingdings" w:hAnsi="Wingdings" w:hint="default"/>
+      </w:rPr>
+    </w:lvl>
+  </w:abstractNum>
+  <w:abstractNum w:abstractNumId="21" w15:restartNumberingAfterBreak="0">
     <w:nsid w:val="4A3060E9"/>
     <w:multiLevelType w:val="hybridMultilevel"/>
     <w:tmpl w:val="3D2E9C74"/>
@@ -7666,7 +7335,7 @@
       </w:rPr>
     </w:lvl>
   </w:abstractNum>
-  <w:abstractNum w:abstractNumId="20" w15:restartNumberingAfterBreak="0">
+  <w:abstractNum w:abstractNumId="22" w15:restartNumberingAfterBreak="0">
     <w:nsid w:val="4C470A13"/>
     <w:multiLevelType w:val="hybridMultilevel"/>
     <w:tmpl w:val="4266BA2A"/>
@@ -7756,7 +7425,7 @@
       </w:pPr>
     </w:lvl>
   </w:abstractNum>
-  <w:abstractNum w:abstractNumId="21" w15:restartNumberingAfterBreak="0">
+  <w:abstractNum w:abstractNumId="23" w15:restartNumberingAfterBreak="0">
     <w:nsid w:val="4D493C80"/>
     <w:multiLevelType w:val="hybridMultilevel"/>
     <w:tmpl w:val="96025996"/>
@@ -7811,7 +7480,7 @@
       <w:lvlJc w:val="left"/>
     </w:lvl>
   </w:abstractNum>
-  <w:abstractNum w:abstractNumId="22" w15:restartNumberingAfterBreak="0">
+  <w:abstractNum w:abstractNumId="24" w15:restartNumberingAfterBreak="0">
     <w:nsid w:val="543841F9"/>
     <w:multiLevelType w:val="hybridMultilevel"/>
     <w:tmpl w:val="539E5AA2"/>
@@ -7894,7 +7563,7 @@
       </w:pPr>
     </w:lvl>
   </w:abstractNum>
-  <w:abstractNum w:abstractNumId="23" w15:restartNumberingAfterBreak="0">
+  <w:abstractNum w:abstractNumId="25" w15:restartNumberingAfterBreak="0">
     <w:nsid w:val="54A802EE"/>
     <w:multiLevelType w:val="hybridMultilevel"/>
     <w:tmpl w:val="2A1E2C2E"/>
@@ -8007,7 +7676,7 @@
       </w:rPr>
     </w:lvl>
   </w:abstractNum>
-  <w:abstractNum w:abstractNumId="24" w15:restartNumberingAfterBreak="0">
+  <w:abstractNum w:abstractNumId="26" w15:restartNumberingAfterBreak="0">
     <w:nsid w:val="57A22296"/>
     <w:multiLevelType w:val="hybridMultilevel"/>
     <w:tmpl w:val="F91A1E86"/>
@@ -8093,7 +7762,7 @@
       </w:pPr>
     </w:lvl>
   </w:abstractNum>
-  <w:abstractNum w:abstractNumId="25" w15:restartNumberingAfterBreak="0">
+  <w:abstractNum w:abstractNumId="27" w15:restartNumberingAfterBreak="0">
     <w:nsid w:val="5EC320F9"/>
     <w:multiLevelType w:val="hybridMultilevel"/>
     <w:tmpl w:val="6876126E"/>
@@ -8233,7 +7902,7 @@
       </w:rPr>
     </w:lvl>
   </w:abstractNum>
-  <w:abstractNum w:abstractNumId="26" w15:restartNumberingAfterBreak="0">
+  <w:abstractNum w:abstractNumId="28" w15:restartNumberingAfterBreak="0">
     <w:nsid w:val="5EE0012F"/>
     <w:multiLevelType w:val="hybridMultilevel"/>
     <w:tmpl w:val="69E851BA"/>
@@ -8323,7 +7992,7 @@
       </w:pPr>
     </w:lvl>
   </w:abstractNum>
-  <w:abstractNum w:abstractNumId="27" w15:restartNumberingAfterBreak="0">
+  <w:abstractNum w:abstractNumId="29" w15:restartNumberingAfterBreak="0">
     <w:nsid w:val="5FE9400B"/>
     <w:multiLevelType w:val="hybridMultilevel"/>
     <w:tmpl w:val="30DA85B8"/>
@@ -8463,7 +8132,7 @@
       </w:rPr>
     </w:lvl>
   </w:abstractNum>
-  <w:abstractNum w:abstractNumId="28" w15:restartNumberingAfterBreak="0">
+  <w:abstractNum w:abstractNumId="30" w15:restartNumberingAfterBreak="0">
     <w:nsid w:val="63CE0FA9"/>
     <w:multiLevelType w:val="hybridMultilevel"/>
     <w:tmpl w:val="F26CCE1A"/>
@@ -8576,7 +8245,120 @@
       </w:rPr>
     </w:lvl>
   </w:abstractNum>
-  <w:abstractNum w:abstractNumId="29" w15:restartNumberingAfterBreak="0">
+  <w:abstractNum w:abstractNumId="31" w15:restartNumberingAfterBreak="0">
+    <w:nsid w:val="6642395F"/>
+    <w:multiLevelType w:val="hybridMultilevel"/>
+    <w:tmpl w:val="7CAEAB92"/>
+    <w:lvl w:ilvl="0" w:tplc="04090001">
+      <w:start w:val="1"/>
+      <w:numFmt w:val="bullet"/>
+      <w:lvlText w:val=""/>
+      <w:lvlJc w:val="left"/>
+      <w:pPr>
+        <w:ind w:left="720" w:hanging="360"/>
+      </w:pPr>
+      <w:rPr>
+        <w:rFonts w:ascii="Symbol" w:hAnsi="Symbol" w:hint="default"/>
+      </w:rPr>
+    </w:lvl>
+    <w:lvl w:ilvl="1" w:tplc="04090003" w:tentative="1">
+      <w:start w:val="1"/>
+      <w:numFmt w:val="bullet"/>
+      <w:lvlText w:val="o"/>
+      <w:lvlJc w:val="left"/>
+      <w:pPr>
+        <w:ind w:left="1440" w:hanging="360"/>
+      </w:pPr>
+      <w:rPr>
+        <w:rFonts w:ascii="Courier New" w:hAnsi="Courier New" w:cs="Courier New" w:hint="default"/>
+      </w:rPr>
+    </w:lvl>
+    <w:lvl w:ilvl="2" w:tplc="04090005" w:tentative="1">
+      <w:start w:val="1"/>
+      <w:numFmt w:val="bullet"/>
+      <w:lvlText w:val=""/>
+      <w:lvlJc w:val="left"/>
+      <w:pPr>
+        <w:ind w:left="2160" w:hanging="360"/>
+      </w:pPr>
+      <w:rPr>
+        <w:rFonts w:ascii="Wingdings" w:hAnsi="Wingdings" w:hint="default"/>
+      </w:rPr>
+    </w:lvl>
+    <w:lvl w:ilvl="3" w:tplc="04090001" w:tentative="1">
+      <w:start w:val="1"/>
+      <w:numFmt w:val="bullet"/>
+      <w:lvlText w:val=""/>
+      <w:lvlJc w:val="left"/>
+      <w:pPr>
+        <w:ind w:left="2880" w:hanging="360"/>
+      </w:pPr>
+      <w:rPr>
+        <w:rFonts w:ascii="Symbol" w:hAnsi="Symbol" w:hint="default"/>
+      </w:rPr>
+    </w:lvl>
+    <w:lvl w:ilvl="4" w:tplc="04090003" w:tentative="1">
+      <w:start w:val="1"/>
+      <w:numFmt w:val="bullet"/>
+      <w:lvlText w:val="o"/>
+      <w:lvlJc w:val="left"/>
+      <w:pPr>
+        <w:ind w:left="3600" w:hanging="360"/>
+      </w:pPr>
+      <w:rPr>
+        <w:rFonts w:ascii="Courier New" w:hAnsi="Courier New" w:cs="Courier New" w:hint="default"/>
+      </w:rPr>
+    </w:lvl>
+    <w:lvl w:ilvl="5" w:tplc="04090005" w:tentative="1">
+      <w:start w:val="1"/>
+      <w:numFmt w:val="bullet"/>
+      <w:lvlText w:val=""/>
+      <w:lvlJc w:val="left"/>
+      <w:pPr>
+        <w:ind w:left="4320" w:hanging="360"/>
+      </w:pPr>
+      <w:rPr>
+        <w:rFonts w:ascii="Wingdings" w:hAnsi="Wingdings" w:hint="default"/>
+      </w:rPr>
+    </w:lvl>
+    <w:lvl w:ilvl="6" w:tplc="04090001" w:tentative="1">
+      <w:start w:val="1"/>
+      <w:numFmt w:val="bullet"/>
+      <w:lvlText w:val=""/>
+      <w:lvlJc w:val="left"/>
+      <w:pPr>
+        <w:ind w:left="5040" w:hanging="360"/>
+      </w:pPr>
+      <w:rPr>
+        <w:rFonts w:ascii="Symbol" w:hAnsi="Symbol" w:hint="default"/>
+      </w:rPr>
+    </w:lvl>
+    <w:lvl w:ilvl="7" w:tplc="04090003" w:tentative="1">
+      <w:start w:val="1"/>
+      <w:numFmt w:val="bullet"/>
+      <w:lvlText w:val="o"/>
+      <w:lvlJc w:val="left"/>
+      <w:pPr>
+        <w:ind w:left="5760" w:hanging="360"/>
+      </w:pPr>
+      <w:rPr>
+        <w:rFonts w:ascii="Courier New" w:hAnsi="Courier New" w:cs="Courier New" w:hint="default"/>
+      </w:rPr>
+    </w:lvl>
+    <w:lvl w:ilvl="8" w:tplc="04090005" w:tentative="1">
+      <w:start w:val="1"/>
+      <w:numFmt w:val="bullet"/>
+      <w:lvlText w:val=""/>
+      <w:lvlJc w:val="left"/>
+      <w:pPr>
+        <w:ind w:left="6480" w:hanging="360"/>
+      </w:pPr>
+      <w:rPr>
+        <w:rFonts w:ascii="Wingdings" w:hAnsi="Wingdings" w:hint="default"/>
+      </w:rPr>
+    </w:lvl>
+  </w:abstractNum>
+  <w:abstractNum w:abstractNumId="32" w15:restartNumberingAfterBreak="0">
     <w:nsid w:val="72E0593F"/>
     <w:multiLevelType w:val="hybridMultilevel"/>
     <w:tmpl w:val="0692670A"/>
@@ -8693,19 +8475,19 @@
     <w:abstractNumId w:val="8"/>
   </w:num>
   <w:num w:numId="2">
-    <w:abstractNumId w:val="15"/>
+    <w:abstractNumId w:val="16"/>
   </w:num>
   <w:num w:numId="3">
-    <w:abstractNumId w:val="27"/>
+    <w:abstractNumId w:val="29"/>
   </w:num>
   <w:num w:numId="4">
-    <w:abstractNumId w:val="29"/>
+    <w:abstractNumId w:val="32"/>
   </w:num>
   <w:num w:numId="5">
-    <w:abstractNumId w:val="19"/>
+    <w:abstractNumId w:val="21"/>
   </w:num>
   <w:num w:numId="6">
-    <w:abstractNumId w:val="18"/>
+    <w:abstractNumId w:val="19"/>
   </w:num>
   <w:num w:numId="7">
     <w:abstractNumId w:val="4"/>
@@ -8714,22 +8496,22 @@
     <w:abstractNumId w:val="5"/>
   </w:num>
   <w:num w:numId="9">
-    <w:abstractNumId w:val="26"/>
+    <w:abstractNumId w:val="28"/>
   </w:num>
   <w:num w:numId="10">
-    <w:abstractNumId w:val="13"/>
+    <w:abstractNumId w:val="14"/>
   </w:num>
   <w:num w:numId="11">
-    <w:abstractNumId w:val="16"/>
+    <w:abstractNumId w:val="17"/>
   </w:num>
   <w:num w:numId="12">
     <w:abstractNumId w:val="1"/>
   </w:num>
   <w:num w:numId="13">
-    <w:abstractNumId w:val="21"/>
+    <w:abstractNumId w:val="23"/>
   </w:num>
   <w:num w:numId="14">
-    <w:abstractNumId w:val="14"/>
+    <w:abstractNumId w:val="15"/>
   </w:num>
   <w:num w:numId="15">
     <w:abstractNumId w:val="9"/>
@@ -8744,31 +8526,31 @@
     <w:abstractNumId w:val="7"/>
   </w:num>
   <w:num w:numId="19">
+    <w:abstractNumId w:val="24"/>
+  </w:num>
+  <w:num w:numId="20">
+    <w:abstractNumId w:val="18"/>
+  </w:num>
+  <w:num w:numId="21">
     <w:abstractNumId w:val="22"/>
   </w:num>
-  <w:num w:numId="20">
-    <w:abstractNumId w:val="17"/>
-  </w:num>
-  <w:num w:numId="21">
-    <w:abstractNumId w:val="20"/>
-  </w:num>
   <w:num w:numId="22">
-    <w:abstractNumId w:val="12"/>
+    <w:abstractNumId w:val="13"/>
   </w:num>
   <w:num w:numId="23">
     <w:abstractNumId w:val="2"/>
   </w:num>
   <w:num w:numId="24">
-    <w:abstractNumId w:val="11"/>
+    <w:abstractNumId w:val="12"/>
   </w:num>
   <w:num w:numId="25">
-    <w:abstractNumId w:val="24"/>
+    <w:abstractNumId w:val="26"/>
   </w:num>
   <w:num w:numId="26">
-    <w:abstractNumId w:val="23"/>
+    <w:abstractNumId w:val="25"/>
   </w:num>
   <w:num w:numId="27">
-    <w:abstractNumId w:val="28"/>
+    <w:abstractNumId w:val="30"/>
   </w:num>
   <w:num w:numId="28">
     <w:abstractNumId w:val="3"/>
@@ -8777,21 +8559,22 @@
     <w:abstractNumId w:val="6"/>
   </w:num>
   <w:num w:numId="30">
-    <w:abstractNumId w:val="25"/>
+    <w:abstractNumId w:val="27"/>
+  </w:num>
+  <w:num w:numId="31">
+    <w:abstractNumId w:val="11"/>
+  </w:num>
+  <w:num w:numId="32">
+    <w:abstractNumId w:val="31"/>
+  </w:num>
+  <w:num w:numId="33">
+    <w:abstractNumId w:val="20"/>
   </w:num>
 </w:numbering>
 </file>
 
-<file path=word/people.xml><?xml version="1.0" encoding="utf-8"?>
-<w15:people xmlns:wpc="http://schemas.microsoft.com/office/word/2010/wordprocessingCanvas" xmlns:cx="http://schemas.microsoft.com/office/drawing/2014/chartex" xmlns:mc="http://schemas.openxmlformats.org/markup-compatibility/2006" xmlns:o="urn:schemas-microsoft-com:office:office" xmlns:r="http://schemas.openxmlformats.org/officeDocument/2006/relationships" xmlns:m="http://schemas.openxmlformats.org/officeDocument/2006/math" xmlns:v="urn:schemas-microsoft-com:vml" xmlns:wp14="http://schemas.microsoft.com/office/word/2010/wordprocessingDrawing" xmlns:wp="http://schemas.openxmlformats.org/drawingml/2006/wordprocessingDrawing" xmlns:w10="urn:schemas-microsoft-com:office:word" xmlns:w="http://schemas.openxmlformats.org/wordprocessingml/2006/main" xmlns:w14="http://schemas.microsoft.com/office/word/2010/wordml" xmlns:w15="http://schemas.microsoft.com/office/word/2012/wordml" xmlns:w16se="http://schemas.microsoft.com/office/word/2015/wordml/symex" xmlns:wpg="http://schemas.microsoft.com/office/word/2010/wordprocessingGroup" xmlns:wpi="http://schemas.microsoft.com/office/word/2010/wordprocessingInk" xmlns:wne="http://schemas.microsoft.com/office/word/2006/wordml" xmlns:wps="http://schemas.microsoft.com/office/word/2010/wordprocessingShape" mc:Ignorable="w14 w15 w16se wp14">
-  <w15:person w15:author="Admin">
-    <w15:presenceInfo w15:providerId="None" w15:userId="Admin"/>
-  </w15:person>
-</w15:people>
-</file>
-
 <file path=word/styles.xml><?xml version="1.0" encoding="utf-8"?>
-<w:styles xmlns:mc="http://schemas.openxmlformats.org/markup-compatibility/2006" xmlns:r="http://schemas.openxmlformats.org/officeDocument/2006/relationships" xmlns:w="http://schemas.openxmlformats.org/wordprocessingml/2006/main" xmlns:w14="http://schemas.microsoft.com/office/word/2010/wordml" xmlns:w15="http://schemas.microsoft.com/office/word/2012/wordml" xmlns:w16se="http://schemas.microsoft.com/office/word/2015/wordml/symex" mc:Ignorable="w14 w15 w16se">
+<w:styles xmlns:mc="http://schemas.openxmlformats.org/markup-compatibility/2006" xmlns:r="http://schemas.openxmlformats.org/officeDocument/2006/relationships" xmlns:w="http://schemas.openxmlformats.org/wordprocessingml/2006/main" xmlns:w14="http://schemas.microsoft.com/office/word/2010/wordml" xmlns:w15="http://schemas.microsoft.com/office/word/2012/wordml" xmlns:w16cex="http://schemas.microsoft.com/office/word/2018/wordml/cex" xmlns:w16cid="http://schemas.microsoft.com/office/word/2016/wordml/cid" xmlns:w16="http://schemas.microsoft.com/office/word/2018/wordml" xmlns:w16sdtdh="http://schemas.microsoft.com/office/word/2020/wordml/sdtdatahash" xmlns:w16se="http://schemas.microsoft.com/office/word/2015/wordml/symex" mc:Ignorable="w14 w15 w16se w16cid w16 w16cex w16sdtdh">
   <w:docDefaults>
     <w:rPrDefault>
       <w:rPr>
@@ -8805,7 +8588,7 @@
       </w:pPr>
     </w:pPrDefault>
   </w:docDefaults>
-  <w:latentStyles w:defLockedState="0" w:defUIPriority="99" w:defSemiHidden="0" w:defUnhideWhenUsed="0" w:defQFormat="0" w:count="371">
+  <w:latentStyles w:defLockedState="0" w:defUIPriority="99" w:defSemiHidden="0" w:defUnhideWhenUsed="0" w:defQFormat="0" w:count="376">
     <w:lsdException w:name="Normal" w:uiPriority="0" w:qFormat="1"/>
     <w:lsdException w:name="heading 1" w:uiPriority="9" w:qFormat="1"/>
     <w:lsdException w:name="heading 2" w:semiHidden="1" w:uiPriority="9" w:unhideWhenUsed="1" w:qFormat="1"/>
@@ -8911,7 +8694,6 @@
     <w:lsdException w:name="HTML Sample" w:semiHidden="1" w:unhideWhenUsed="1"/>
     <w:lsdException w:name="HTML Typewriter" w:semiHidden="1" w:unhideWhenUsed="1"/>
     <w:lsdException w:name="HTML Variable" w:semiHidden="1" w:unhideWhenUsed="1"/>
-    <w:lsdException w:name="Normal Table" w:semiHidden="1" w:unhideWhenUsed="1"/>
     <w:lsdException w:name="annotation subject" w:semiHidden="1" w:unhideWhenUsed="1"/>
     <w:lsdException w:name="No List" w:semiHidden="1" w:unhideWhenUsed="1"/>
     <w:lsdException w:name="Outline List 1" w:semiHidden="1" w:unhideWhenUsed="1"/>
@@ -8954,11 +8736,8 @@
     <w:lsdException w:name="Table Contemporary" w:semiHidden="1" w:unhideWhenUsed="1"/>
     <w:lsdException w:name="Table Elegant" w:semiHidden="1" w:unhideWhenUsed="1"/>
     <w:lsdException w:name="Table Professional" w:semiHidden="1" w:unhideWhenUsed="1"/>
-    <w:lsdException w:name="Table Subtle 1" w:semiHidden="1" w:unhideWhenUsed="1"/>
     <w:lsdException w:name="Table Subtle 2" w:semiHidden="1" w:unhideWhenUsed="1"/>
     <w:lsdException w:name="Table Web 1" w:semiHidden="1" w:unhideWhenUsed="1"/>
-    <w:lsdException w:name="Table Web 2" w:semiHidden="1" w:unhideWhenUsed="1"/>
-    <w:lsdException w:name="Table Web 3" w:semiHidden="1" w:unhideWhenUsed="1"/>
     <w:lsdException w:name="Balloon Text" w:semiHidden="1" w:unhideWhenUsed="1"/>
     <w:lsdException w:name="Table Grid" w:uiPriority="39"/>
     <w:lsdException w:name="Table Theme" w:semiHidden="1" w:unhideWhenUsed="1"/>
@@ -9177,6 +8956,11 @@
     <w:lsdException w:name="List Table 5 Dark Accent 6" w:uiPriority="50"/>
     <w:lsdException w:name="List Table 6 Colorful Accent 6" w:uiPriority="51"/>
     <w:lsdException w:name="List Table 7 Colorful Accent 6" w:uiPriority="52"/>
+    <w:lsdException w:name="Mention" w:semiHidden="1" w:unhideWhenUsed="1"/>
+    <w:lsdException w:name="Smart Hyperlink" w:semiHidden="1" w:unhideWhenUsed="1"/>
+    <w:lsdException w:name="Hashtag" w:semiHidden="1" w:unhideWhenUsed="1"/>
+    <w:lsdException w:name="Unresolved Mention" w:semiHidden="1" w:unhideWhenUsed="1"/>
+    <w:lsdException w:name="Smart Link" w:semiHidden="1" w:unhideWhenUsed="1"/>
   </w:latentStyles>
   <w:style w:type="paragraph" w:default="1" w:styleId="Normal">
     <w:name w:val="Normal"/>
@@ -10705,6 +10489,14 @@
     <b:ConferenceName>Proc. 20th int. conf. very large data bases, VLDB.</b:ConferenceName>
     <b:RefOrder>7</b:RefOrder>
   </b:Source>
+  <b:Source>
+    <b:Tag>USC</b:Tag>
+    <b:SourceType>InternetSite</b:SourceType>
+    <b:Guid>{D160CE58-9A00-42EA-8532-B507AFB4C641}</b:Guid>
+    <b:Title>US Coronavirus vaccine tracker</b:Title>
+    <b:URL>https://usafacts.org/visualizations/covid-vaccine-tracker-states</b:URL>
+    <b:RefOrder>10</b:RefOrder>
+  </b:Source>
 </b:Sources>
 </file>
 
@@ -10717,7 +10509,7 @@
 </file>
 
 <file path=customXml/itemProps2.xml><?xml version="1.0" encoding="utf-8"?>
-<ds:datastoreItem xmlns:ds="http://schemas.openxmlformats.org/officeDocument/2006/customXml" ds:itemID="{804DDEB8-62BF-4CBA-B10B-DCEA2204DA48}">
+<ds:datastoreItem xmlns:ds="http://schemas.openxmlformats.org/officeDocument/2006/customXml" ds:itemID="{98EDF557-651B-46DE-A179-7D29CFB7182B}">
   <ds:schemaRefs>
     <ds:schemaRef ds:uri="http://schemas.openxmlformats.org/officeDocument/2006/bibliography"/>
   </ds:schemaRefs>

</xml_diff>